<commit_message>
fixed part 2 and 6
</commit_message>
<xml_diff>
--- a/Test.docx
+++ b/Test.docx
@@ -988,6 +988,102 @@
         <w:spacing w:before="60" w:after="60" w:line="240" w:lineRule="auto"/>
         <w:rPr>
           <w:rFonts w:ascii="Courier New" w:eastAsia="Times New Roman" w:hAnsi="Courier New" w:cs="Courier New"/>
+        </w:rPr>
+      </w:pPr>
+      <w:r>
+        <w:rPr>
+          <w:rFonts w:ascii="Courier New" w:eastAsia="Times New Roman" w:hAnsi="Courier New" w:cs="Courier New"/>
+        </w:rPr>
+        <w:t>For this section I will change the table date column for logic results</w:t>
+      </w:r>
+    </w:p>
+    <w:p>
+      <w:pPr>
+        <w:tabs>
+          <w:tab w:val="left" w:pos="916"/>
+          <w:tab w:val="left" w:pos="1832"/>
+          <w:tab w:val="left" w:pos="2748"/>
+          <w:tab w:val="left" w:pos="3664"/>
+          <w:tab w:val="left" w:pos="4580"/>
+          <w:tab w:val="left" w:pos="5496"/>
+          <w:tab w:val="left" w:pos="6412"/>
+          <w:tab w:val="left" w:pos="7328"/>
+          <w:tab w:val="left" w:pos="8244"/>
+          <w:tab w:val="left" w:pos="9160"/>
+          <w:tab w:val="left" w:pos="10076"/>
+          <w:tab w:val="left" w:pos="10992"/>
+          <w:tab w:val="left" w:pos="11908"/>
+          <w:tab w:val="left" w:pos="12824"/>
+          <w:tab w:val="left" w:pos="13740"/>
+          <w:tab w:val="left" w:pos="14656"/>
+        </w:tabs>
+        <w:spacing w:before="60" w:after="60" w:line="240" w:lineRule="auto"/>
+        <w:rPr>
+          <w:rFonts w:ascii="Courier New" w:eastAsia="Times New Roman" w:hAnsi="Courier New" w:cs="Courier New"/>
+        </w:rPr>
+      </w:pPr>
+      <w:r>
+        <w:rPr>
+          <w:rFonts w:ascii="Courier New" w:eastAsia="Times New Roman" w:hAnsi="Courier New" w:cs="Courier New"/>
+        </w:rPr>
+        <w:pict>
+          <v:shape id="_x0000_i1031" type="#_x0000_t75" style="width:468pt;height:105.75pt">
+            <v:imagedata r:id="rId5" o:title="1"/>
+          </v:shape>
+        </w:pict>
+      </w:r>
+    </w:p>
+    <w:p>
+      <w:pPr>
+        <w:tabs>
+          <w:tab w:val="left" w:pos="916"/>
+          <w:tab w:val="left" w:pos="1832"/>
+          <w:tab w:val="left" w:pos="2748"/>
+          <w:tab w:val="left" w:pos="3664"/>
+          <w:tab w:val="left" w:pos="4580"/>
+          <w:tab w:val="left" w:pos="5496"/>
+          <w:tab w:val="left" w:pos="6412"/>
+          <w:tab w:val="left" w:pos="7328"/>
+          <w:tab w:val="left" w:pos="8244"/>
+          <w:tab w:val="left" w:pos="9160"/>
+          <w:tab w:val="left" w:pos="10076"/>
+          <w:tab w:val="left" w:pos="10992"/>
+          <w:tab w:val="left" w:pos="11908"/>
+          <w:tab w:val="left" w:pos="12824"/>
+          <w:tab w:val="left" w:pos="13740"/>
+          <w:tab w:val="left" w:pos="14656"/>
+        </w:tabs>
+        <w:spacing w:before="60" w:after="60" w:line="240" w:lineRule="auto"/>
+        <w:rPr>
+          <w:rFonts w:ascii="Courier New" w:eastAsia="Times New Roman" w:hAnsi="Courier New" w:cs="Courier New"/>
+          <w:color w:val="FF0000"/>
+          <w:u w:val="single"/>
+        </w:rPr>
+      </w:pPr>
+    </w:p>
+    <w:p>
+      <w:pPr>
+        <w:tabs>
+          <w:tab w:val="left" w:pos="916"/>
+          <w:tab w:val="left" w:pos="1832"/>
+          <w:tab w:val="left" w:pos="2748"/>
+          <w:tab w:val="left" w:pos="3664"/>
+          <w:tab w:val="left" w:pos="4580"/>
+          <w:tab w:val="left" w:pos="5496"/>
+          <w:tab w:val="left" w:pos="6412"/>
+          <w:tab w:val="left" w:pos="7328"/>
+          <w:tab w:val="left" w:pos="8244"/>
+          <w:tab w:val="left" w:pos="9160"/>
+          <w:tab w:val="left" w:pos="10076"/>
+          <w:tab w:val="left" w:pos="10992"/>
+          <w:tab w:val="left" w:pos="11908"/>
+          <w:tab w:val="left" w:pos="12824"/>
+          <w:tab w:val="left" w:pos="13740"/>
+          <w:tab w:val="left" w:pos="14656"/>
+        </w:tabs>
+        <w:spacing w:before="60" w:after="60" w:line="240" w:lineRule="auto"/>
+        <w:rPr>
+          <w:rFonts w:ascii="Courier New" w:eastAsia="Times New Roman" w:hAnsi="Courier New" w:cs="Courier New"/>
           <w:u w:val="single"/>
         </w:rPr>
       </w:pPr>
@@ -1047,6 +1143,295 @@
           <w:szCs w:val="20"/>
         </w:rPr>
         <w:t xml:space="preserve">UPDATE et3test.pr_issue SET status = 'closed' WHERE </w:t>
+      </w:r>
+    </w:p>
+    <w:p>
+      <w:pPr>
+        <w:tabs>
+          <w:tab w:val="left" w:pos="916"/>
+          <w:tab w:val="left" w:pos="1832"/>
+          <w:tab w:val="left" w:pos="2748"/>
+          <w:tab w:val="left" w:pos="3664"/>
+          <w:tab w:val="left" w:pos="4580"/>
+          <w:tab w:val="left" w:pos="5496"/>
+          <w:tab w:val="left" w:pos="6412"/>
+          <w:tab w:val="left" w:pos="7328"/>
+          <w:tab w:val="left" w:pos="8244"/>
+          <w:tab w:val="left" w:pos="9160"/>
+          <w:tab w:val="left" w:pos="10076"/>
+          <w:tab w:val="left" w:pos="10992"/>
+          <w:tab w:val="left" w:pos="11908"/>
+          <w:tab w:val="left" w:pos="12824"/>
+          <w:tab w:val="left" w:pos="13740"/>
+          <w:tab w:val="left" w:pos="14656"/>
+        </w:tabs>
+        <w:spacing w:before="60" w:after="60" w:line="240" w:lineRule="auto"/>
+        <w:rPr>
+          <w:rFonts w:ascii="Courier New" w:eastAsia="Times New Roman" w:hAnsi="Courier New" w:cs="Courier New"/>
+          <w:sz w:val="20"/>
+          <w:szCs w:val="20"/>
+        </w:rPr>
+      </w:pPr>
+      <w:r>
+        <w:rPr>
+          <w:rFonts w:ascii="Courier New" w:eastAsia="Times New Roman" w:hAnsi="Courier New" w:cs="Courier New"/>
+          <w:sz w:val="20"/>
+          <w:szCs w:val="20"/>
+        </w:rPr>
+        <w:t xml:space="preserve">   ((</w:t>
+      </w:r>
+      <w:r>
+        <w:rPr>
+          <w:rFonts w:ascii="Courier New" w:eastAsia="Times New Roman" w:hAnsi="Courier New" w:cs="Courier New"/>
+          <w:sz w:val="20"/>
+          <w:szCs w:val="20"/>
+        </w:rPr>
+        <w:t>timestampdiff(</w:t>
+      </w:r>
+      <w:proofErr w:type="gramStart"/>
+      <w:r>
+        <w:rPr>
+          <w:rFonts w:ascii="Courier New" w:eastAsia="Times New Roman" w:hAnsi="Courier New" w:cs="Courier New"/>
+          <w:sz w:val="20"/>
+          <w:szCs w:val="20"/>
+        </w:rPr>
+        <w:t>day,date</w:t>
+      </w:r>
+      <w:proofErr w:type="gramEnd"/>
+      <w:r>
+        <w:rPr>
+          <w:rFonts w:ascii="Courier New" w:eastAsia="Times New Roman" w:hAnsi="Courier New" w:cs="Courier New"/>
+          <w:sz w:val="20"/>
+          <w:szCs w:val="20"/>
+        </w:rPr>
+        <w:t>,curdate()) &gt; 10 ) and status = 'Needs Review');</w:t>
+      </w:r>
+    </w:p>
+    <w:p>
+      <w:pPr>
+        <w:tabs>
+          <w:tab w:val="left" w:pos="916"/>
+          <w:tab w:val="left" w:pos="1832"/>
+          <w:tab w:val="left" w:pos="2748"/>
+          <w:tab w:val="left" w:pos="3664"/>
+          <w:tab w:val="left" w:pos="4580"/>
+          <w:tab w:val="left" w:pos="5496"/>
+          <w:tab w:val="left" w:pos="6412"/>
+          <w:tab w:val="left" w:pos="7328"/>
+          <w:tab w:val="left" w:pos="8244"/>
+          <w:tab w:val="left" w:pos="9160"/>
+          <w:tab w:val="left" w:pos="10076"/>
+          <w:tab w:val="left" w:pos="10992"/>
+          <w:tab w:val="left" w:pos="11908"/>
+          <w:tab w:val="left" w:pos="12824"/>
+          <w:tab w:val="left" w:pos="13740"/>
+          <w:tab w:val="left" w:pos="14656"/>
+        </w:tabs>
+        <w:spacing w:before="60" w:after="60" w:line="240" w:lineRule="auto"/>
+        <w:rPr>
+          <w:rFonts w:ascii="Courier New" w:eastAsia="Times New Roman" w:hAnsi="Courier New" w:cs="Courier New"/>
+          <w:sz w:val="20"/>
+          <w:szCs w:val="20"/>
+          <w:u w:val="single"/>
+        </w:rPr>
+      </w:pPr>
+      <w:r>
+        <w:rPr>
+          <w:rFonts w:ascii="Courier New" w:eastAsia="Times New Roman" w:hAnsi="Courier New" w:cs="Courier New"/>
+          <w:sz w:val="20"/>
+          <w:szCs w:val="20"/>
+          <w:u w:val="single"/>
+        </w:rPr>
+        <w:t>Results</w:t>
+      </w:r>
+      <w:r>
+        <w:rPr>
+          <w:rFonts w:ascii="Courier New" w:eastAsia="Times New Roman" w:hAnsi="Courier New" w:cs="Courier New"/>
+          <w:sz w:val="20"/>
+          <w:szCs w:val="20"/>
+          <w:u w:val="single"/>
+        </w:rPr>
+        <w:t>:</w:t>
+      </w:r>
+    </w:p>
+    <w:p>
+      <w:pPr>
+        <w:tabs>
+          <w:tab w:val="left" w:pos="916"/>
+          <w:tab w:val="left" w:pos="1832"/>
+          <w:tab w:val="left" w:pos="2748"/>
+          <w:tab w:val="left" w:pos="3664"/>
+          <w:tab w:val="left" w:pos="4580"/>
+          <w:tab w:val="left" w:pos="5496"/>
+          <w:tab w:val="left" w:pos="6412"/>
+          <w:tab w:val="left" w:pos="7328"/>
+          <w:tab w:val="left" w:pos="8244"/>
+          <w:tab w:val="left" w:pos="9160"/>
+          <w:tab w:val="left" w:pos="10076"/>
+          <w:tab w:val="left" w:pos="10992"/>
+          <w:tab w:val="left" w:pos="11908"/>
+          <w:tab w:val="left" w:pos="12824"/>
+          <w:tab w:val="left" w:pos="13740"/>
+          <w:tab w:val="left" w:pos="14656"/>
+        </w:tabs>
+        <w:spacing w:before="60" w:after="60" w:line="240" w:lineRule="auto"/>
+        <w:rPr>
+          <w:rFonts w:ascii="Courier New" w:eastAsia="Times New Roman" w:hAnsi="Courier New" w:cs="Courier New"/>
+          <w:color w:val="FF0000"/>
+          <w:u w:val="single"/>
+        </w:rPr>
+      </w:pPr>
+      <w:r>
+        <w:rPr>
+          <w:rFonts w:ascii="Courier New" w:eastAsia="Times New Roman" w:hAnsi="Courier New" w:cs="Courier New"/>
+          <w:noProof/>
+          <w:sz w:val="20"/>
+          <w:szCs w:val="20"/>
+        </w:rPr>
+        <w:pict>
+          <v:shape id="_x0000_i1033" type="#_x0000_t75" style="width:467.25pt;height:111pt">
+            <v:imagedata r:id="rId6" o:title="2"/>
+          </v:shape>
+        </w:pict>
+      </w:r>
+    </w:p>
+    <w:p>
+      <w:pPr>
+        <w:tabs>
+          <w:tab w:val="left" w:pos="916"/>
+          <w:tab w:val="left" w:pos="1832"/>
+          <w:tab w:val="left" w:pos="2748"/>
+          <w:tab w:val="left" w:pos="3664"/>
+          <w:tab w:val="left" w:pos="4580"/>
+          <w:tab w:val="left" w:pos="5496"/>
+          <w:tab w:val="left" w:pos="6412"/>
+          <w:tab w:val="left" w:pos="7328"/>
+          <w:tab w:val="left" w:pos="8244"/>
+          <w:tab w:val="left" w:pos="9160"/>
+          <w:tab w:val="left" w:pos="10076"/>
+          <w:tab w:val="left" w:pos="10992"/>
+          <w:tab w:val="left" w:pos="11908"/>
+          <w:tab w:val="left" w:pos="12824"/>
+          <w:tab w:val="left" w:pos="13740"/>
+          <w:tab w:val="left" w:pos="14656"/>
+        </w:tabs>
+        <w:spacing w:before="60" w:after="60" w:line="240" w:lineRule="auto"/>
+        <w:rPr>
+          <w:rFonts w:ascii="Courier New" w:eastAsia="Times New Roman" w:hAnsi="Courier New" w:cs="Courier New"/>
+        </w:rPr>
+      </w:pPr>
+    </w:p>
+    <w:p>
+      <w:pPr>
+        <w:tabs>
+          <w:tab w:val="left" w:pos="916"/>
+          <w:tab w:val="left" w:pos="1832"/>
+          <w:tab w:val="left" w:pos="2748"/>
+          <w:tab w:val="left" w:pos="3664"/>
+          <w:tab w:val="left" w:pos="4580"/>
+          <w:tab w:val="left" w:pos="5496"/>
+          <w:tab w:val="left" w:pos="6412"/>
+          <w:tab w:val="left" w:pos="7328"/>
+          <w:tab w:val="left" w:pos="8244"/>
+          <w:tab w:val="left" w:pos="9160"/>
+          <w:tab w:val="left" w:pos="10076"/>
+          <w:tab w:val="left" w:pos="10992"/>
+          <w:tab w:val="left" w:pos="11908"/>
+          <w:tab w:val="left" w:pos="12824"/>
+          <w:tab w:val="left" w:pos="13740"/>
+          <w:tab w:val="left" w:pos="14656"/>
+        </w:tabs>
+        <w:spacing w:before="60" w:after="60" w:line="240" w:lineRule="auto"/>
+        <w:rPr>
+          <w:rFonts w:ascii="Courier New" w:eastAsia="Times New Roman" w:hAnsi="Courier New" w:cs="Courier New"/>
+          <w:color w:val="1D1C1D"/>
+          <w:sz w:val="18"/>
+          <w:szCs w:val="18"/>
+        </w:rPr>
+      </w:pPr>
+    </w:p>
+    <w:p>
+      <w:pPr>
+        <w:tabs>
+          <w:tab w:val="left" w:pos="916"/>
+          <w:tab w:val="left" w:pos="1832"/>
+          <w:tab w:val="left" w:pos="2748"/>
+          <w:tab w:val="left" w:pos="3664"/>
+          <w:tab w:val="left" w:pos="4580"/>
+          <w:tab w:val="left" w:pos="5496"/>
+          <w:tab w:val="left" w:pos="6412"/>
+          <w:tab w:val="left" w:pos="7328"/>
+          <w:tab w:val="left" w:pos="8244"/>
+          <w:tab w:val="left" w:pos="9160"/>
+          <w:tab w:val="left" w:pos="10076"/>
+          <w:tab w:val="left" w:pos="10992"/>
+          <w:tab w:val="left" w:pos="11908"/>
+          <w:tab w:val="left" w:pos="12824"/>
+          <w:tab w:val="left" w:pos="13740"/>
+          <w:tab w:val="left" w:pos="14656"/>
+        </w:tabs>
+        <w:spacing w:before="60" w:after="60" w:line="240" w:lineRule="auto"/>
+        <w:rPr>
+          <w:rFonts w:ascii="Courier New" w:eastAsia="Times New Roman" w:hAnsi="Courier New" w:cs="Courier New"/>
+          <w:color w:val="FF0000"/>
+          <w:u w:val="single"/>
+        </w:rPr>
+      </w:pPr>
+      <w:r>
+        <w:rPr>
+          <w:rFonts w:ascii="Courier New" w:eastAsia="Times New Roman" w:hAnsi="Courier New" w:cs="Courier New"/>
+          <w:color w:val="FF0000"/>
+          <w:u w:val="single"/>
+        </w:rPr>
+        <w:t>3)Write a query to retrieve all the closed prs</w:t>
+      </w:r>
+    </w:p>
+    <w:p>
+      <w:pPr>
+        <w:tabs>
+          <w:tab w:val="left" w:pos="916"/>
+          <w:tab w:val="left" w:pos="1832"/>
+          <w:tab w:val="left" w:pos="2748"/>
+          <w:tab w:val="left" w:pos="3664"/>
+          <w:tab w:val="left" w:pos="4580"/>
+          <w:tab w:val="left" w:pos="5496"/>
+          <w:tab w:val="left" w:pos="6412"/>
+          <w:tab w:val="left" w:pos="7328"/>
+          <w:tab w:val="left" w:pos="8244"/>
+          <w:tab w:val="left" w:pos="9160"/>
+          <w:tab w:val="left" w:pos="10076"/>
+          <w:tab w:val="left" w:pos="10992"/>
+          <w:tab w:val="left" w:pos="11908"/>
+          <w:tab w:val="left" w:pos="12824"/>
+          <w:tab w:val="left" w:pos="13740"/>
+          <w:tab w:val="left" w:pos="14656"/>
+        </w:tabs>
+        <w:spacing w:before="60" w:after="60" w:line="240" w:lineRule="auto"/>
+        <w:rPr>
+          <w:rFonts w:ascii="Courier New" w:eastAsia="Times New Roman" w:hAnsi="Courier New" w:cs="Courier New"/>
+          <w:u w:val="single"/>
+        </w:rPr>
+      </w:pPr>
+      <w:r>
+        <w:rPr>
+          <w:rFonts w:ascii="Courier New" w:eastAsia="Times New Roman" w:hAnsi="Courier New" w:cs="Courier New"/>
+          <w:u w:val="single"/>
+        </w:rPr>
+        <w:t>Q</w:t>
+      </w:r>
+      <w:r>
+        <w:rPr>
+          <w:rFonts w:ascii="Courier New" w:eastAsia="Times New Roman" w:hAnsi="Courier New" w:cs="Courier New"/>
+          <w:u w:val="single"/>
+        </w:rPr>
+        <w:t>ue</w:t>
+      </w:r>
+      <w:r>
+        <w:rPr>
+          <w:rFonts w:ascii="Courier New" w:eastAsia="Times New Roman" w:hAnsi="Courier New" w:cs="Courier New"/>
+          <w:u w:val="single"/>
+        </w:rPr>
+        <w:t>ry:</w:t>
       </w:r>
     </w:p>
     <w:p>
@@ -1085,39 +1470,7 @@
           <w:sz w:val="20"/>
           <w:szCs w:val="20"/>
         </w:rPr>
-        <w:t xml:space="preserve">   </w:t>
-      </w:r>
-      <w:r>
-        <w:rPr>
-          <w:rFonts w:ascii="Courier New" w:eastAsia="Times New Roman" w:hAnsi="Courier New" w:cs="Courier New"/>
-          <w:sz w:val="20"/>
-          <w:szCs w:val="20"/>
-        </w:rPr>
-        <w:t>((date &lt;=</w:t>
-      </w:r>
-      <w:r>
-        <w:rPr>
-          <w:rFonts w:ascii="Courier New" w:eastAsia="Times New Roman" w:hAnsi="Courier New" w:cs="Courier New"/>
-          <w:sz w:val="20"/>
-          <w:szCs w:val="20"/>
-        </w:rPr>
-        <w:t xml:space="preserve"> '2022-01-07') and status</w:t>
-      </w:r>
-      <w:r>
-        <w:rPr>
-          <w:rFonts w:ascii="Courier New" w:eastAsia="Times New Roman" w:hAnsi="Courier New" w:cs="Courier New"/>
-          <w:sz w:val="20"/>
-          <w:szCs w:val="20"/>
-        </w:rPr>
-        <w:t xml:space="preserve"> </w:t>
-      </w:r>
-      <w:r>
-        <w:rPr>
-          <w:rFonts w:ascii="Courier New" w:eastAsia="Times New Roman" w:hAnsi="Courier New" w:cs="Courier New"/>
-          <w:sz w:val="20"/>
-          <w:szCs w:val="20"/>
-        </w:rPr>
-        <w:t>= 'Needs Review');</w:t>
+        <w:t>SELECT * FROM et3test.pr_issue where (status = 'closed');</w:t>
       </w:r>
     </w:p>
     <w:p>
@@ -1169,73 +1522,9 @@
     </w:p>
     <w:p>
       <w:pPr>
-        <w:tabs>
-          <w:tab w:val="left" w:pos="916"/>
-          <w:tab w:val="left" w:pos="1832"/>
-          <w:tab w:val="left" w:pos="2748"/>
-          <w:tab w:val="left" w:pos="3664"/>
-          <w:tab w:val="left" w:pos="4580"/>
-          <w:tab w:val="left" w:pos="5496"/>
-          <w:tab w:val="left" w:pos="6412"/>
-          <w:tab w:val="left" w:pos="7328"/>
-          <w:tab w:val="left" w:pos="8244"/>
-          <w:tab w:val="left" w:pos="9160"/>
-          <w:tab w:val="left" w:pos="10076"/>
-          <w:tab w:val="left" w:pos="10992"/>
-          <w:tab w:val="left" w:pos="11908"/>
-          <w:tab w:val="left" w:pos="12824"/>
-          <w:tab w:val="left" w:pos="13740"/>
-          <w:tab w:val="left" w:pos="14656"/>
-        </w:tabs>
-        <w:spacing w:before="60" w:after="60" w:line="240" w:lineRule="auto"/>
-        <w:rPr>
-          <w:rFonts w:ascii="Courier New" w:eastAsia="Times New Roman" w:hAnsi="Courier New" w:cs="Courier New"/>
-          <w:color w:val="FF0000"/>
-          <w:u w:val="single"/>
-        </w:rPr>
-      </w:pPr>
-      <w:r>
-        <w:rPr>
-          <w:rFonts w:ascii="Courier New" w:eastAsia="Times New Roman" w:hAnsi="Courier New" w:cs="Courier New"/>
-          <w:noProof/>
-          <w:sz w:val="20"/>
-          <w:szCs w:val="20"/>
-        </w:rPr>
-        <w:pict>
-          <v:shape id="_x0000_i1027" type="#_x0000_t75" style="width:467.25pt;height:111pt">
-            <v:imagedata r:id="rId5" o:title="2"/>
-          </v:shape>
-        </w:pict>
-      </w:r>
-    </w:p>
-    <w:p>
-      <w:pPr>
-        <w:tabs>
-          <w:tab w:val="left" w:pos="916"/>
-          <w:tab w:val="left" w:pos="1832"/>
-          <w:tab w:val="left" w:pos="2748"/>
-          <w:tab w:val="left" w:pos="3664"/>
-          <w:tab w:val="left" w:pos="4580"/>
-          <w:tab w:val="left" w:pos="5496"/>
-          <w:tab w:val="left" w:pos="6412"/>
-          <w:tab w:val="left" w:pos="7328"/>
-          <w:tab w:val="left" w:pos="8244"/>
-          <w:tab w:val="left" w:pos="9160"/>
-          <w:tab w:val="left" w:pos="10076"/>
-          <w:tab w:val="left" w:pos="10992"/>
-          <w:tab w:val="left" w:pos="11908"/>
-          <w:tab w:val="left" w:pos="12824"/>
-          <w:tab w:val="left" w:pos="13740"/>
-          <w:tab w:val="left" w:pos="14656"/>
-        </w:tabs>
-        <w:spacing w:before="60" w:after="60" w:line="240" w:lineRule="auto"/>
-        <w:rPr>
-          <w:rFonts w:ascii="Courier New" w:eastAsia="Times New Roman" w:hAnsi="Courier New" w:cs="Courier New"/>
-        </w:rPr>
-      </w:pPr>
-    </w:p>
-    <w:p>
-      <w:pPr>
+        <w:pBdr>
+          <w:bottom w:val="single" w:sz="6" w:space="1" w:color="auto"/>
+        </w:pBdr>
         <w:tabs>
           <w:tab w:val="left" w:pos="916"/>
           <w:tab w:val="left" w:pos="1832"/>
@@ -1262,6 +1551,19 @@
           <w:szCs w:val="18"/>
         </w:rPr>
       </w:pPr>
+      <w:r>
+        <w:rPr>
+          <w:rFonts w:ascii="Courier New" w:eastAsia="Times New Roman" w:hAnsi="Courier New" w:cs="Courier New"/>
+          <w:noProof/>
+          <w:sz w:val="20"/>
+          <w:szCs w:val="20"/>
+        </w:rPr>
+        <w:pict>
+          <v:shape id="_x0000_i1027" type="#_x0000_t75" style="width:468pt;height:52.5pt">
+            <v:imagedata r:id="rId7" o:title="3"/>
+          </v:shape>
+        </w:pict>
+      </w:r>
     </w:p>
     <w:p>
       <w:pPr>
@@ -1290,62 +1592,6 @@
           <w:u w:val="single"/>
         </w:rPr>
       </w:pPr>
-      <w:r>
-        <w:rPr>
-          <w:rFonts w:ascii="Courier New" w:eastAsia="Times New Roman" w:hAnsi="Courier New" w:cs="Courier New"/>
-          <w:color w:val="FF0000"/>
-          <w:u w:val="single"/>
-        </w:rPr>
-        <w:t>3)Write a query to retrieve all the closed prs</w:t>
-      </w:r>
-    </w:p>
-    <w:p>
-      <w:pPr>
-        <w:tabs>
-          <w:tab w:val="left" w:pos="916"/>
-          <w:tab w:val="left" w:pos="1832"/>
-          <w:tab w:val="left" w:pos="2748"/>
-          <w:tab w:val="left" w:pos="3664"/>
-          <w:tab w:val="left" w:pos="4580"/>
-          <w:tab w:val="left" w:pos="5496"/>
-          <w:tab w:val="left" w:pos="6412"/>
-          <w:tab w:val="left" w:pos="7328"/>
-          <w:tab w:val="left" w:pos="8244"/>
-          <w:tab w:val="left" w:pos="9160"/>
-          <w:tab w:val="left" w:pos="10076"/>
-          <w:tab w:val="left" w:pos="10992"/>
-          <w:tab w:val="left" w:pos="11908"/>
-          <w:tab w:val="left" w:pos="12824"/>
-          <w:tab w:val="left" w:pos="13740"/>
-          <w:tab w:val="left" w:pos="14656"/>
-        </w:tabs>
-        <w:spacing w:before="60" w:after="60" w:line="240" w:lineRule="auto"/>
-        <w:rPr>
-          <w:rFonts w:ascii="Courier New" w:eastAsia="Times New Roman" w:hAnsi="Courier New" w:cs="Courier New"/>
-          <w:u w:val="single"/>
-        </w:rPr>
-      </w:pPr>
-      <w:r>
-        <w:rPr>
-          <w:rFonts w:ascii="Courier New" w:eastAsia="Times New Roman" w:hAnsi="Courier New" w:cs="Courier New"/>
-          <w:u w:val="single"/>
-        </w:rPr>
-        <w:t>Q</w:t>
-      </w:r>
-      <w:r>
-        <w:rPr>
-          <w:rFonts w:ascii="Courier New" w:eastAsia="Times New Roman" w:hAnsi="Courier New" w:cs="Courier New"/>
-          <w:u w:val="single"/>
-        </w:rPr>
-        <w:t>ue</w:t>
-      </w:r>
-      <w:r>
-        <w:rPr>
-          <w:rFonts w:ascii="Courier New" w:eastAsia="Times New Roman" w:hAnsi="Courier New" w:cs="Courier New"/>
-          <w:u w:val="single"/>
-        </w:rPr>
-        <w:t>ry:</w:t>
-      </w:r>
     </w:p>
     <w:p>
       <w:pPr>
@@ -1373,64 +1619,17 @@
         <w:spacing w:before="60" w:after="60" w:line="240" w:lineRule="auto"/>
         <w:rPr>
           <w:rFonts w:ascii="Courier New" w:eastAsia="Times New Roman" w:hAnsi="Courier New" w:cs="Courier New"/>
-          <w:sz w:val="20"/>
-          <w:szCs w:val="20"/>
-        </w:rPr>
-      </w:pPr>
-      <w:r>
-        <w:rPr>
-          <w:rFonts w:ascii="Courier New" w:eastAsia="Times New Roman" w:hAnsi="Courier New" w:cs="Courier New"/>
-          <w:sz w:val="20"/>
-          <w:szCs w:val="20"/>
-        </w:rPr>
-        <w:t>SELECT * FROM et3test.pr_issue where (status = 'closed');</w:t>
-      </w:r>
-    </w:p>
-    <w:p>
-      <w:pPr>
-        <w:tabs>
-          <w:tab w:val="left" w:pos="916"/>
-          <w:tab w:val="left" w:pos="1832"/>
-          <w:tab w:val="left" w:pos="2748"/>
-          <w:tab w:val="left" w:pos="3664"/>
-          <w:tab w:val="left" w:pos="4580"/>
-          <w:tab w:val="left" w:pos="5496"/>
-          <w:tab w:val="left" w:pos="6412"/>
-          <w:tab w:val="left" w:pos="7328"/>
-          <w:tab w:val="left" w:pos="8244"/>
-          <w:tab w:val="left" w:pos="9160"/>
-          <w:tab w:val="left" w:pos="10076"/>
-          <w:tab w:val="left" w:pos="10992"/>
-          <w:tab w:val="left" w:pos="11908"/>
-          <w:tab w:val="left" w:pos="12824"/>
-          <w:tab w:val="left" w:pos="13740"/>
-          <w:tab w:val="left" w:pos="14656"/>
-        </w:tabs>
-        <w:spacing w:before="60" w:after="60" w:line="240" w:lineRule="auto"/>
-        <w:rPr>
-          <w:rFonts w:ascii="Courier New" w:eastAsia="Times New Roman" w:hAnsi="Courier New" w:cs="Courier New"/>
-          <w:sz w:val="20"/>
-          <w:szCs w:val="20"/>
-          <w:u w:val="single"/>
-        </w:rPr>
-      </w:pPr>
-      <w:r>
-        <w:rPr>
-          <w:rFonts w:ascii="Courier New" w:eastAsia="Times New Roman" w:hAnsi="Courier New" w:cs="Courier New"/>
-          <w:sz w:val="20"/>
-          <w:szCs w:val="20"/>
-          <w:u w:val="single"/>
-        </w:rPr>
-        <w:t>Results</w:t>
-      </w:r>
-      <w:r>
-        <w:rPr>
-          <w:rFonts w:ascii="Courier New" w:eastAsia="Times New Roman" w:hAnsi="Courier New" w:cs="Courier New"/>
-          <w:sz w:val="20"/>
-          <w:szCs w:val="20"/>
-          <w:u w:val="single"/>
-        </w:rPr>
-        <w:t>:</w:t>
+          <w:color w:val="FF0000"/>
+          <w:u w:val="single"/>
+        </w:rPr>
+      </w:pPr>
+      <w:r>
+        <w:rPr>
+          <w:rFonts w:ascii="Courier New" w:eastAsia="Times New Roman" w:hAnsi="Courier New" w:cs="Courier New"/>
+          <w:color w:val="FF0000"/>
+          <w:u w:val="single"/>
+        </w:rPr>
+        <w:t>4)Write a query to retrieve prs on a particular date</w:t>
       </w:r>
     </w:p>
     <w:p>
@@ -1459,24 +1658,219 @@
         <w:spacing w:before="60" w:after="60" w:line="240" w:lineRule="auto"/>
         <w:rPr>
           <w:rFonts w:ascii="Courier New" w:eastAsia="Times New Roman" w:hAnsi="Courier New" w:cs="Courier New"/>
+          <w:color w:val="FF0000"/>
+          <w:u w:val="single"/>
+        </w:rPr>
+      </w:pPr>
+      <w:r>
+        <w:rPr>
+          <w:rFonts w:ascii="Courier New" w:eastAsia="Times New Roman" w:hAnsi="Courier New" w:cs="Courier New"/>
+          <w:u w:val="single"/>
+        </w:rPr>
+        <w:t>Q</w:t>
+      </w:r>
+      <w:r>
+        <w:rPr>
+          <w:rFonts w:ascii="Courier New" w:eastAsia="Times New Roman" w:hAnsi="Courier New" w:cs="Courier New"/>
+          <w:u w:val="single"/>
+        </w:rPr>
+        <w:t>ue</w:t>
+      </w:r>
+      <w:r>
+        <w:rPr>
+          <w:rFonts w:ascii="Courier New" w:eastAsia="Times New Roman" w:hAnsi="Courier New" w:cs="Courier New"/>
+          <w:u w:val="single"/>
+        </w:rPr>
+        <w:t>ry:</w:t>
+      </w:r>
+    </w:p>
+    <w:p>
+      <w:pPr>
+        <w:pBdr>
+          <w:bottom w:val="single" w:sz="6" w:space="1" w:color="auto"/>
+        </w:pBdr>
+        <w:tabs>
+          <w:tab w:val="left" w:pos="916"/>
+          <w:tab w:val="left" w:pos="1832"/>
+          <w:tab w:val="left" w:pos="2748"/>
+          <w:tab w:val="left" w:pos="3664"/>
+          <w:tab w:val="left" w:pos="4580"/>
+          <w:tab w:val="left" w:pos="5496"/>
+          <w:tab w:val="left" w:pos="6412"/>
+          <w:tab w:val="left" w:pos="7328"/>
+          <w:tab w:val="left" w:pos="8244"/>
+          <w:tab w:val="left" w:pos="9160"/>
+          <w:tab w:val="left" w:pos="10076"/>
+          <w:tab w:val="left" w:pos="10992"/>
+          <w:tab w:val="left" w:pos="11908"/>
+          <w:tab w:val="left" w:pos="12824"/>
+          <w:tab w:val="left" w:pos="13740"/>
+          <w:tab w:val="left" w:pos="14656"/>
+        </w:tabs>
+        <w:spacing w:before="60" w:after="60" w:line="240" w:lineRule="auto"/>
+        <w:rPr>
+          <w:rFonts w:ascii="Courier New" w:eastAsia="Times New Roman" w:hAnsi="Courier New" w:cs="Courier New"/>
+          <w:sz w:val="20"/>
+          <w:szCs w:val="20"/>
+        </w:rPr>
+      </w:pPr>
+      <w:r>
+        <w:rPr>
+          <w:rFonts w:ascii="Courier New" w:eastAsia="Times New Roman" w:hAnsi="Courier New" w:cs="Courier New"/>
+          <w:sz w:val="20"/>
+          <w:szCs w:val="20"/>
+        </w:rPr>
+        <w:t>SELECT * FROM et3test.pr_issue where (date = '2022-01-17');</w:t>
+      </w:r>
+    </w:p>
+    <w:p>
+      <w:pPr>
+        <w:tabs>
+          <w:tab w:val="left" w:pos="916"/>
+          <w:tab w:val="left" w:pos="1832"/>
+          <w:tab w:val="left" w:pos="2748"/>
+          <w:tab w:val="left" w:pos="3664"/>
+          <w:tab w:val="left" w:pos="4580"/>
+          <w:tab w:val="left" w:pos="5496"/>
+          <w:tab w:val="left" w:pos="6412"/>
+          <w:tab w:val="left" w:pos="7328"/>
+          <w:tab w:val="left" w:pos="8244"/>
+          <w:tab w:val="left" w:pos="9160"/>
+          <w:tab w:val="left" w:pos="10076"/>
+          <w:tab w:val="left" w:pos="10992"/>
+          <w:tab w:val="left" w:pos="11908"/>
+          <w:tab w:val="left" w:pos="12824"/>
+          <w:tab w:val="left" w:pos="13740"/>
+          <w:tab w:val="left" w:pos="14656"/>
+        </w:tabs>
+        <w:spacing w:before="60" w:after="60" w:line="240" w:lineRule="auto"/>
+        <w:rPr>
+          <w:rFonts w:ascii="Courier New" w:eastAsia="Times New Roman" w:hAnsi="Courier New" w:cs="Courier New"/>
+          <w:sz w:val="20"/>
+          <w:szCs w:val="20"/>
+          <w:u w:val="single"/>
+        </w:rPr>
+      </w:pPr>
+      <w:r>
+        <w:rPr>
+          <w:rFonts w:ascii="Courier New" w:eastAsia="Times New Roman" w:hAnsi="Courier New" w:cs="Courier New"/>
+          <w:sz w:val="20"/>
+          <w:szCs w:val="20"/>
+          <w:u w:val="single"/>
+        </w:rPr>
+        <w:t>Results</w:t>
+      </w:r>
+      <w:r>
+        <w:rPr>
+          <w:rFonts w:ascii="Courier New" w:eastAsia="Times New Roman" w:hAnsi="Courier New" w:cs="Courier New"/>
+          <w:sz w:val="20"/>
+          <w:szCs w:val="20"/>
+          <w:u w:val="single"/>
+        </w:rPr>
+        <w:t>:</w:t>
+      </w:r>
+    </w:p>
+    <w:p>
+      <w:pPr>
+        <w:pBdr>
+          <w:bottom w:val="single" w:sz="6" w:space="1" w:color="auto"/>
+        </w:pBdr>
+        <w:tabs>
+          <w:tab w:val="left" w:pos="916"/>
+          <w:tab w:val="left" w:pos="1832"/>
+          <w:tab w:val="left" w:pos="2748"/>
+          <w:tab w:val="left" w:pos="3664"/>
+          <w:tab w:val="left" w:pos="4580"/>
+          <w:tab w:val="left" w:pos="5496"/>
+          <w:tab w:val="left" w:pos="6412"/>
+          <w:tab w:val="left" w:pos="7328"/>
+          <w:tab w:val="left" w:pos="8244"/>
+          <w:tab w:val="left" w:pos="9160"/>
+          <w:tab w:val="left" w:pos="10076"/>
+          <w:tab w:val="left" w:pos="10992"/>
+          <w:tab w:val="left" w:pos="11908"/>
+          <w:tab w:val="left" w:pos="12824"/>
+          <w:tab w:val="left" w:pos="13740"/>
+          <w:tab w:val="left" w:pos="14656"/>
+        </w:tabs>
+        <w:spacing w:before="60" w:after="60" w:line="240" w:lineRule="auto"/>
+        <w:rPr>
+          <w:rFonts w:ascii="Courier New" w:eastAsia="Times New Roman" w:hAnsi="Courier New" w:cs="Courier New"/>
+          <w:noProof/>
+          <w:sz w:val="20"/>
+          <w:szCs w:val="20"/>
+        </w:rPr>
+      </w:pPr>
+      <w:r>
+        <w:rPr>
+          <w:rFonts w:ascii="Courier New" w:eastAsia="Times New Roman" w:hAnsi="Courier New" w:cs="Courier New"/>
+          <w:noProof/>
+          <w:sz w:val="20"/>
+          <w:szCs w:val="20"/>
+        </w:rPr>
+        <w:pict>
+          <v:shape id="_x0000_i1028" type="#_x0000_t75" style="width:467.25pt;height:39pt">
+            <v:imagedata r:id="rId8" o:title="4"/>
+          </v:shape>
+        </w:pict>
+      </w:r>
+    </w:p>
+    <w:p>
+      <w:pPr>
+        <w:tabs>
+          <w:tab w:val="left" w:pos="916"/>
+          <w:tab w:val="left" w:pos="1832"/>
+          <w:tab w:val="left" w:pos="2748"/>
+          <w:tab w:val="left" w:pos="3664"/>
+          <w:tab w:val="left" w:pos="4580"/>
+          <w:tab w:val="left" w:pos="5496"/>
+          <w:tab w:val="left" w:pos="6412"/>
+          <w:tab w:val="left" w:pos="7328"/>
+          <w:tab w:val="left" w:pos="8244"/>
+          <w:tab w:val="left" w:pos="9160"/>
+          <w:tab w:val="left" w:pos="10076"/>
+          <w:tab w:val="left" w:pos="10992"/>
+          <w:tab w:val="left" w:pos="11908"/>
+          <w:tab w:val="left" w:pos="12824"/>
+          <w:tab w:val="left" w:pos="13740"/>
+          <w:tab w:val="left" w:pos="14656"/>
+        </w:tabs>
+        <w:spacing w:before="60" w:after="60" w:line="240" w:lineRule="auto"/>
+        <w:rPr>
+          <w:rFonts w:ascii="Courier New" w:eastAsia="Times New Roman" w:hAnsi="Courier New" w:cs="Courier New"/>
+          <w:color w:val="FF0000"/>
+          <w:u w:val="single"/>
+        </w:rPr>
+      </w:pPr>
+    </w:p>
+    <w:p>
+      <w:pPr>
+        <w:tabs>
+          <w:tab w:val="left" w:pos="916"/>
+          <w:tab w:val="left" w:pos="1832"/>
+          <w:tab w:val="left" w:pos="2748"/>
+          <w:tab w:val="left" w:pos="3664"/>
+          <w:tab w:val="left" w:pos="4580"/>
+          <w:tab w:val="left" w:pos="5496"/>
+          <w:tab w:val="left" w:pos="6412"/>
+          <w:tab w:val="left" w:pos="7328"/>
+          <w:tab w:val="left" w:pos="8244"/>
+          <w:tab w:val="left" w:pos="9160"/>
+          <w:tab w:val="left" w:pos="10076"/>
+          <w:tab w:val="left" w:pos="10992"/>
+          <w:tab w:val="left" w:pos="11908"/>
+          <w:tab w:val="left" w:pos="12824"/>
+          <w:tab w:val="left" w:pos="13740"/>
+          <w:tab w:val="left" w:pos="14656"/>
+        </w:tabs>
+        <w:spacing w:before="60" w:after="60" w:line="240" w:lineRule="auto"/>
+        <w:rPr>
+          <w:rFonts w:ascii="Courier New" w:eastAsia="Times New Roman" w:hAnsi="Courier New" w:cs="Courier New"/>
           <w:color w:val="1D1C1D"/>
           <w:sz w:val="18"/>
           <w:szCs w:val="18"/>
         </w:rPr>
       </w:pPr>
-      <w:r>
-        <w:rPr>
-          <w:rFonts w:ascii="Courier New" w:eastAsia="Times New Roman" w:hAnsi="Courier New" w:cs="Courier New"/>
-          <w:noProof/>
-          <w:sz w:val="20"/>
-          <w:szCs w:val="20"/>
-        </w:rPr>
-        <w:pict>
-          <v:shape id="_x0000_i1029" type="#_x0000_t75" style="width:468pt;height:52.5pt">
-            <v:imagedata r:id="rId6" o:title="3"/>
-          </v:shape>
-        </w:pict>
-      </w:r>
     </w:p>
     <w:p>
       <w:pPr>
@@ -1505,6 +1899,314 @@
           <w:u w:val="single"/>
         </w:rPr>
       </w:pPr>
+    </w:p>
+    <w:p>
+      <w:pPr>
+        <w:tabs>
+          <w:tab w:val="left" w:pos="916"/>
+          <w:tab w:val="left" w:pos="1832"/>
+          <w:tab w:val="left" w:pos="2748"/>
+          <w:tab w:val="left" w:pos="3664"/>
+          <w:tab w:val="left" w:pos="4580"/>
+          <w:tab w:val="left" w:pos="5496"/>
+          <w:tab w:val="left" w:pos="6412"/>
+          <w:tab w:val="left" w:pos="7328"/>
+          <w:tab w:val="left" w:pos="8244"/>
+          <w:tab w:val="left" w:pos="9160"/>
+          <w:tab w:val="left" w:pos="10076"/>
+          <w:tab w:val="left" w:pos="10992"/>
+          <w:tab w:val="left" w:pos="11908"/>
+          <w:tab w:val="left" w:pos="12824"/>
+          <w:tab w:val="left" w:pos="13740"/>
+          <w:tab w:val="left" w:pos="14656"/>
+        </w:tabs>
+        <w:spacing w:before="60" w:after="60" w:line="240" w:lineRule="auto"/>
+        <w:rPr>
+          <w:rFonts w:ascii="Courier New" w:eastAsia="Times New Roman" w:hAnsi="Courier New" w:cs="Courier New"/>
+          <w:color w:val="FF0000"/>
+          <w:u w:val="single"/>
+        </w:rPr>
+      </w:pPr>
+    </w:p>
+    <w:p>
+      <w:pPr>
+        <w:tabs>
+          <w:tab w:val="left" w:pos="916"/>
+          <w:tab w:val="left" w:pos="1832"/>
+          <w:tab w:val="left" w:pos="2748"/>
+          <w:tab w:val="left" w:pos="3664"/>
+          <w:tab w:val="left" w:pos="4580"/>
+          <w:tab w:val="left" w:pos="5496"/>
+          <w:tab w:val="left" w:pos="6412"/>
+          <w:tab w:val="left" w:pos="7328"/>
+          <w:tab w:val="left" w:pos="8244"/>
+          <w:tab w:val="left" w:pos="9160"/>
+          <w:tab w:val="left" w:pos="10076"/>
+          <w:tab w:val="left" w:pos="10992"/>
+          <w:tab w:val="left" w:pos="11908"/>
+          <w:tab w:val="left" w:pos="12824"/>
+          <w:tab w:val="left" w:pos="13740"/>
+          <w:tab w:val="left" w:pos="14656"/>
+        </w:tabs>
+        <w:spacing w:before="60" w:after="60" w:line="240" w:lineRule="auto"/>
+        <w:rPr>
+          <w:rFonts w:ascii="Courier New" w:eastAsia="Times New Roman" w:hAnsi="Courier New" w:cs="Courier New"/>
+          <w:color w:val="FF0000"/>
+          <w:u w:val="single"/>
+        </w:rPr>
+      </w:pPr>
+    </w:p>
+    <w:p>
+      <w:pPr>
+        <w:tabs>
+          <w:tab w:val="left" w:pos="916"/>
+          <w:tab w:val="left" w:pos="1832"/>
+          <w:tab w:val="left" w:pos="2748"/>
+          <w:tab w:val="left" w:pos="3664"/>
+          <w:tab w:val="left" w:pos="4580"/>
+          <w:tab w:val="left" w:pos="5496"/>
+          <w:tab w:val="left" w:pos="6412"/>
+          <w:tab w:val="left" w:pos="7328"/>
+          <w:tab w:val="left" w:pos="8244"/>
+          <w:tab w:val="left" w:pos="9160"/>
+          <w:tab w:val="left" w:pos="10076"/>
+          <w:tab w:val="left" w:pos="10992"/>
+          <w:tab w:val="left" w:pos="11908"/>
+          <w:tab w:val="left" w:pos="12824"/>
+          <w:tab w:val="left" w:pos="13740"/>
+          <w:tab w:val="left" w:pos="14656"/>
+        </w:tabs>
+        <w:spacing w:before="60" w:after="60" w:line="240" w:lineRule="auto"/>
+        <w:rPr>
+          <w:rFonts w:ascii="Courier New" w:eastAsia="Times New Roman" w:hAnsi="Courier New" w:cs="Courier New"/>
+          <w:color w:val="FF0000"/>
+          <w:u w:val="single"/>
+        </w:rPr>
+      </w:pPr>
+    </w:p>
+    <w:p>
+      <w:pPr>
+        <w:tabs>
+          <w:tab w:val="left" w:pos="916"/>
+          <w:tab w:val="left" w:pos="1832"/>
+          <w:tab w:val="left" w:pos="2748"/>
+          <w:tab w:val="left" w:pos="3664"/>
+          <w:tab w:val="left" w:pos="4580"/>
+          <w:tab w:val="left" w:pos="5496"/>
+          <w:tab w:val="left" w:pos="6412"/>
+          <w:tab w:val="left" w:pos="7328"/>
+          <w:tab w:val="left" w:pos="8244"/>
+          <w:tab w:val="left" w:pos="9160"/>
+          <w:tab w:val="left" w:pos="10076"/>
+          <w:tab w:val="left" w:pos="10992"/>
+          <w:tab w:val="left" w:pos="11908"/>
+          <w:tab w:val="left" w:pos="12824"/>
+          <w:tab w:val="left" w:pos="13740"/>
+          <w:tab w:val="left" w:pos="14656"/>
+        </w:tabs>
+        <w:spacing w:before="60" w:after="60" w:line="240" w:lineRule="auto"/>
+        <w:rPr>
+          <w:rFonts w:ascii="Courier New" w:eastAsia="Times New Roman" w:hAnsi="Courier New" w:cs="Courier New"/>
+          <w:color w:val="FF0000"/>
+          <w:u w:val="single"/>
+        </w:rPr>
+      </w:pPr>
+    </w:p>
+    <w:p>
+      <w:pPr>
+        <w:tabs>
+          <w:tab w:val="left" w:pos="916"/>
+          <w:tab w:val="left" w:pos="1832"/>
+          <w:tab w:val="left" w:pos="2748"/>
+          <w:tab w:val="left" w:pos="3664"/>
+          <w:tab w:val="left" w:pos="4580"/>
+          <w:tab w:val="left" w:pos="5496"/>
+          <w:tab w:val="left" w:pos="6412"/>
+          <w:tab w:val="left" w:pos="7328"/>
+          <w:tab w:val="left" w:pos="8244"/>
+          <w:tab w:val="left" w:pos="9160"/>
+          <w:tab w:val="left" w:pos="10076"/>
+          <w:tab w:val="left" w:pos="10992"/>
+          <w:tab w:val="left" w:pos="11908"/>
+          <w:tab w:val="left" w:pos="12824"/>
+          <w:tab w:val="left" w:pos="13740"/>
+          <w:tab w:val="left" w:pos="14656"/>
+        </w:tabs>
+        <w:spacing w:before="60" w:after="60" w:line="240" w:lineRule="auto"/>
+        <w:rPr>
+          <w:rFonts w:ascii="Courier New" w:eastAsia="Times New Roman" w:hAnsi="Courier New" w:cs="Courier New"/>
+          <w:color w:val="FF0000"/>
+          <w:u w:val="single"/>
+        </w:rPr>
+      </w:pPr>
+    </w:p>
+    <w:p>
+      <w:pPr>
+        <w:tabs>
+          <w:tab w:val="left" w:pos="916"/>
+          <w:tab w:val="left" w:pos="1832"/>
+          <w:tab w:val="left" w:pos="2748"/>
+          <w:tab w:val="left" w:pos="3664"/>
+          <w:tab w:val="left" w:pos="4580"/>
+          <w:tab w:val="left" w:pos="5496"/>
+          <w:tab w:val="left" w:pos="6412"/>
+          <w:tab w:val="left" w:pos="7328"/>
+          <w:tab w:val="left" w:pos="8244"/>
+          <w:tab w:val="left" w:pos="9160"/>
+          <w:tab w:val="left" w:pos="10076"/>
+          <w:tab w:val="left" w:pos="10992"/>
+          <w:tab w:val="left" w:pos="11908"/>
+          <w:tab w:val="left" w:pos="12824"/>
+          <w:tab w:val="left" w:pos="13740"/>
+          <w:tab w:val="left" w:pos="14656"/>
+        </w:tabs>
+        <w:spacing w:before="60" w:after="60" w:line="240" w:lineRule="auto"/>
+        <w:rPr>
+          <w:rFonts w:ascii="Courier New" w:eastAsia="Times New Roman" w:hAnsi="Courier New" w:cs="Courier New"/>
+          <w:color w:val="FF0000"/>
+          <w:u w:val="single"/>
+        </w:rPr>
+      </w:pPr>
+    </w:p>
+    <w:p>
+      <w:pPr>
+        <w:tabs>
+          <w:tab w:val="left" w:pos="916"/>
+          <w:tab w:val="left" w:pos="1832"/>
+          <w:tab w:val="left" w:pos="2748"/>
+          <w:tab w:val="left" w:pos="3664"/>
+          <w:tab w:val="left" w:pos="4580"/>
+          <w:tab w:val="left" w:pos="5496"/>
+          <w:tab w:val="left" w:pos="6412"/>
+          <w:tab w:val="left" w:pos="7328"/>
+          <w:tab w:val="left" w:pos="8244"/>
+          <w:tab w:val="left" w:pos="9160"/>
+          <w:tab w:val="left" w:pos="10076"/>
+          <w:tab w:val="left" w:pos="10992"/>
+          <w:tab w:val="left" w:pos="11908"/>
+          <w:tab w:val="left" w:pos="12824"/>
+          <w:tab w:val="left" w:pos="13740"/>
+          <w:tab w:val="left" w:pos="14656"/>
+        </w:tabs>
+        <w:spacing w:before="60" w:after="60" w:line="240" w:lineRule="auto"/>
+        <w:rPr>
+          <w:rFonts w:ascii="Courier New" w:eastAsia="Times New Roman" w:hAnsi="Courier New" w:cs="Courier New"/>
+          <w:color w:val="FF0000"/>
+          <w:u w:val="single"/>
+        </w:rPr>
+      </w:pPr>
+    </w:p>
+    <w:p>
+      <w:pPr>
+        <w:tabs>
+          <w:tab w:val="left" w:pos="916"/>
+          <w:tab w:val="left" w:pos="1832"/>
+          <w:tab w:val="left" w:pos="2748"/>
+          <w:tab w:val="left" w:pos="3664"/>
+          <w:tab w:val="left" w:pos="4580"/>
+          <w:tab w:val="left" w:pos="5496"/>
+          <w:tab w:val="left" w:pos="6412"/>
+          <w:tab w:val="left" w:pos="7328"/>
+          <w:tab w:val="left" w:pos="8244"/>
+          <w:tab w:val="left" w:pos="9160"/>
+          <w:tab w:val="left" w:pos="10076"/>
+          <w:tab w:val="left" w:pos="10992"/>
+          <w:tab w:val="left" w:pos="11908"/>
+          <w:tab w:val="left" w:pos="12824"/>
+          <w:tab w:val="left" w:pos="13740"/>
+          <w:tab w:val="left" w:pos="14656"/>
+        </w:tabs>
+        <w:spacing w:before="60" w:after="60" w:line="240" w:lineRule="auto"/>
+        <w:rPr>
+          <w:rFonts w:ascii="Courier New" w:eastAsia="Times New Roman" w:hAnsi="Courier New" w:cs="Courier New"/>
+          <w:color w:val="FF0000"/>
+          <w:u w:val="single"/>
+        </w:rPr>
+      </w:pPr>
+    </w:p>
+    <w:p>
+      <w:pPr>
+        <w:tabs>
+          <w:tab w:val="left" w:pos="916"/>
+          <w:tab w:val="left" w:pos="1832"/>
+          <w:tab w:val="left" w:pos="2748"/>
+          <w:tab w:val="left" w:pos="3664"/>
+          <w:tab w:val="left" w:pos="4580"/>
+          <w:tab w:val="left" w:pos="5496"/>
+          <w:tab w:val="left" w:pos="6412"/>
+          <w:tab w:val="left" w:pos="7328"/>
+          <w:tab w:val="left" w:pos="8244"/>
+          <w:tab w:val="left" w:pos="9160"/>
+          <w:tab w:val="left" w:pos="10076"/>
+          <w:tab w:val="left" w:pos="10992"/>
+          <w:tab w:val="left" w:pos="11908"/>
+          <w:tab w:val="left" w:pos="12824"/>
+          <w:tab w:val="left" w:pos="13740"/>
+          <w:tab w:val="left" w:pos="14656"/>
+        </w:tabs>
+        <w:spacing w:before="60" w:after="60" w:line="240" w:lineRule="auto"/>
+        <w:rPr>
+          <w:rFonts w:ascii="Courier New" w:eastAsia="Times New Roman" w:hAnsi="Courier New" w:cs="Courier New"/>
+          <w:color w:val="FF0000"/>
+          <w:u w:val="single"/>
+        </w:rPr>
+      </w:pPr>
+      <w:r>
+        <w:rPr>
+          <w:rFonts w:ascii="Courier New" w:eastAsia="Times New Roman" w:hAnsi="Courier New" w:cs="Courier New"/>
+          <w:color w:val="FF0000"/>
+          <w:u w:val="single"/>
+        </w:rPr>
+        <w:t>5)Write a query to get the number of prs on each day</w:t>
+      </w:r>
+    </w:p>
+    <w:p>
+      <w:pPr>
+        <w:tabs>
+          <w:tab w:val="left" w:pos="916"/>
+          <w:tab w:val="left" w:pos="1832"/>
+          <w:tab w:val="left" w:pos="2748"/>
+          <w:tab w:val="left" w:pos="3664"/>
+          <w:tab w:val="left" w:pos="4580"/>
+          <w:tab w:val="left" w:pos="5496"/>
+          <w:tab w:val="left" w:pos="6412"/>
+          <w:tab w:val="left" w:pos="7328"/>
+          <w:tab w:val="left" w:pos="8244"/>
+          <w:tab w:val="left" w:pos="9160"/>
+          <w:tab w:val="left" w:pos="10076"/>
+          <w:tab w:val="left" w:pos="10992"/>
+          <w:tab w:val="left" w:pos="11908"/>
+          <w:tab w:val="left" w:pos="12824"/>
+          <w:tab w:val="left" w:pos="13740"/>
+          <w:tab w:val="left" w:pos="14656"/>
+        </w:tabs>
+        <w:spacing w:before="60" w:after="60" w:line="240" w:lineRule="auto"/>
+        <w:rPr>
+          <w:rFonts w:ascii="Courier New" w:eastAsia="Times New Roman" w:hAnsi="Courier New" w:cs="Courier New"/>
+          <w:u w:val="single"/>
+        </w:rPr>
+      </w:pPr>
+      <w:r>
+        <w:rPr>
+          <w:rFonts w:ascii="Courier New" w:eastAsia="Times New Roman" w:hAnsi="Courier New" w:cs="Courier New"/>
+          <w:u w:val="single"/>
+        </w:rPr>
+        <w:t>Q</w:t>
+      </w:r>
+      <w:r>
+        <w:rPr>
+          <w:rFonts w:ascii="Courier New" w:eastAsia="Times New Roman" w:hAnsi="Courier New" w:cs="Courier New"/>
+          <w:u w:val="single"/>
+        </w:rPr>
+        <w:t>ue</w:t>
+      </w:r>
+      <w:r>
+        <w:rPr>
+          <w:rFonts w:ascii="Courier New" w:eastAsia="Times New Roman" w:hAnsi="Courier New" w:cs="Courier New"/>
+          <w:u w:val="single"/>
+        </w:rPr>
+        <w:t>ry:</w:t>
+      </w:r>
     </w:p>
     <w:p>
       <w:pPr>
@@ -1532,17 +2234,33 @@
         <w:spacing w:before="60" w:after="60" w:line="240" w:lineRule="auto"/>
         <w:rPr>
           <w:rFonts w:ascii="Courier New" w:eastAsia="Times New Roman" w:hAnsi="Courier New" w:cs="Courier New"/>
-          <w:color w:val="FF0000"/>
-          <w:u w:val="single"/>
-        </w:rPr>
-      </w:pPr>
-      <w:r>
-        <w:rPr>
-          <w:rFonts w:ascii="Courier New" w:eastAsia="Times New Roman" w:hAnsi="Courier New" w:cs="Courier New"/>
-          <w:color w:val="FF0000"/>
-          <w:u w:val="single"/>
-        </w:rPr>
-        <w:t>4)Write a query to retrieve prs on a particular date</w:t>
+          <w:sz w:val="20"/>
+          <w:szCs w:val="20"/>
+        </w:rPr>
+      </w:pPr>
+      <w:r>
+        <w:rPr>
+          <w:rFonts w:ascii="Courier New" w:eastAsia="Times New Roman" w:hAnsi="Courier New" w:cs="Courier New"/>
+          <w:sz w:val="20"/>
+          <w:szCs w:val="20"/>
+        </w:rPr>
+        <w:t>select Coun</w:t>
+      </w:r>
+      <w:r>
+        <w:rPr>
+          <w:rFonts w:ascii="Courier New" w:eastAsia="Times New Roman" w:hAnsi="Courier New" w:cs="Courier New"/>
+          <w:sz w:val="20"/>
+          <w:szCs w:val="20"/>
+        </w:rPr>
+        <w:t xml:space="preserve">t(issue_id) as Prs_total, date </w:t>
+      </w:r>
+      <w:r>
+        <w:rPr>
+          <w:rFonts w:ascii="Courier New" w:eastAsia="Times New Roman" w:hAnsi="Courier New" w:cs="Courier New"/>
+          <w:sz w:val="20"/>
+          <w:szCs w:val="20"/>
+        </w:rPr>
+        <w:t xml:space="preserve">from et3test.pr_issue </w:t>
       </w:r>
     </w:p>
     <w:p>
@@ -1571,30 +2289,72 @@
         <w:spacing w:before="60" w:after="60" w:line="240" w:lineRule="auto"/>
         <w:rPr>
           <w:rFonts w:ascii="Courier New" w:eastAsia="Times New Roman" w:hAnsi="Courier New" w:cs="Courier New"/>
-          <w:color w:val="FF0000"/>
-          <w:u w:val="single"/>
-        </w:rPr>
-      </w:pPr>
-      <w:r>
-        <w:rPr>
-          <w:rFonts w:ascii="Courier New" w:eastAsia="Times New Roman" w:hAnsi="Courier New" w:cs="Courier New"/>
-          <w:u w:val="single"/>
-        </w:rPr>
-        <w:t>Q</w:t>
-      </w:r>
-      <w:r>
-        <w:rPr>
-          <w:rFonts w:ascii="Courier New" w:eastAsia="Times New Roman" w:hAnsi="Courier New" w:cs="Courier New"/>
-          <w:u w:val="single"/>
-        </w:rPr>
-        <w:t>ue</w:t>
-      </w:r>
-      <w:r>
-        <w:rPr>
-          <w:rFonts w:ascii="Courier New" w:eastAsia="Times New Roman" w:hAnsi="Courier New" w:cs="Courier New"/>
-          <w:u w:val="single"/>
-        </w:rPr>
-        <w:t>ry:</w:t>
+          <w:sz w:val="20"/>
+          <w:szCs w:val="20"/>
+        </w:rPr>
+      </w:pPr>
+      <w:r>
+        <w:rPr>
+          <w:rFonts w:ascii="Courier New" w:eastAsia="Times New Roman" w:hAnsi="Courier New" w:cs="Courier New"/>
+          <w:sz w:val="20"/>
+          <w:szCs w:val="20"/>
+        </w:rPr>
+        <w:tab/>
+      </w:r>
+      <w:r>
+        <w:rPr>
+          <w:rFonts w:ascii="Courier New" w:eastAsia="Times New Roman" w:hAnsi="Courier New" w:cs="Courier New"/>
+          <w:sz w:val="20"/>
+          <w:szCs w:val="20"/>
+        </w:rPr>
+        <w:t>group by date;</w:t>
+      </w:r>
+    </w:p>
+    <w:p>
+      <w:pPr>
+        <w:tabs>
+          <w:tab w:val="left" w:pos="916"/>
+          <w:tab w:val="left" w:pos="1832"/>
+          <w:tab w:val="left" w:pos="2748"/>
+          <w:tab w:val="left" w:pos="3664"/>
+          <w:tab w:val="left" w:pos="4580"/>
+          <w:tab w:val="left" w:pos="5496"/>
+          <w:tab w:val="left" w:pos="6412"/>
+          <w:tab w:val="left" w:pos="7328"/>
+          <w:tab w:val="left" w:pos="8244"/>
+          <w:tab w:val="left" w:pos="9160"/>
+          <w:tab w:val="left" w:pos="10076"/>
+          <w:tab w:val="left" w:pos="10992"/>
+          <w:tab w:val="left" w:pos="11908"/>
+          <w:tab w:val="left" w:pos="12824"/>
+          <w:tab w:val="left" w:pos="13740"/>
+          <w:tab w:val="left" w:pos="14656"/>
+        </w:tabs>
+        <w:spacing w:before="60" w:after="60" w:line="240" w:lineRule="auto"/>
+        <w:rPr>
+          <w:rFonts w:ascii="Courier New" w:eastAsia="Times New Roman" w:hAnsi="Courier New" w:cs="Courier New"/>
+          <w:sz w:val="20"/>
+          <w:szCs w:val="20"/>
+          <w:u w:val="single"/>
+        </w:rPr>
+      </w:pPr>
+      <w:r>
+        <w:rPr>
+          <w:rFonts w:ascii="Courier New" w:eastAsia="Times New Roman" w:hAnsi="Courier New" w:cs="Courier New"/>
+          <w:sz w:val="20"/>
+          <w:szCs w:val="20"/>
+          <w:u w:val="single"/>
+        </w:rPr>
+        <w:t>Results</w:t>
+      </w:r>
+      <w:r>
+        <w:rPr>
+          <w:rFonts w:ascii="Courier New" w:eastAsia="Times New Roman" w:hAnsi="Courier New" w:cs="Courier New"/>
+          <w:sz w:val="20"/>
+          <w:szCs w:val="20"/>
+          <w:u w:val="single"/>
+        </w:rPr>
+        <w:t>:</w:t>
       </w:r>
     </w:p>
     <w:p>
@@ -1623,64 +2383,148 @@
         <w:spacing w:before="60" w:after="60" w:line="240" w:lineRule="auto"/>
         <w:rPr>
           <w:rFonts w:ascii="Courier New" w:eastAsia="Times New Roman" w:hAnsi="Courier New" w:cs="Courier New"/>
-          <w:sz w:val="20"/>
-          <w:szCs w:val="20"/>
-        </w:rPr>
-      </w:pPr>
-      <w:r>
-        <w:rPr>
-          <w:rFonts w:ascii="Courier New" w:eastAsia="Times New Roman" w:hAnsi="Courier New" w:cs="Courier New"/>
-          <w:sz w:val="20"/>
-          <w:szCs w:val="20"/>
-        </w:rPr>
-        <w:t>SELECT * FROM et3test.pr_issue where (date = '2022-01-17');</w:t>
-      </w:r>
-    </w:p>
-    <w:p>
-      <w:pPr>
-        <w:tabs>
-          <w:tab w:val="left" w:pos="916"/>
-          <w:tab w:val="left" w:pos="1832"/>
-          <w:tab w:val="left" w:pos="2748"/>
-          <w:tab w:val="left" w:pos="3664"/>
-          <w:tab w:val="left" w:pos="4580"/>
-          <w:tab w:val="left" w:pos="5496"/>
-          <w:tab w:val="left" w:pos="6412"/>
-          <w:tab w:val="left" w:pos="7328"/>
-          <w:tab w:val="left" w:pos="8244"/>
-          <w:tab w:val="left" w:pos="9160"/>
-          <w:tab w:val="left" w:pos="10076"/>
-          <w:tab w:val="left" w:pos="10992"/>
-          <w:tab w:val="left" w:pos="11908"/>
-          <w:tab w:val="left" w:pos="12824"/>
-          <w:tab w:val="left" w:pos="13740"/>
-          <w:tab w:val="left" w:pos="14656"/>
-        </w:tabs>
-        <w:spacing w:before="60" w:after="60" w:line="240" w:lineRule="auto"/>
-        <w:rPr>
-          <w:rFonts w:ascii="Courier New" w:eastAsia="Times New Roman" w:hAnsi="Courier New" w:cs="Courier New"/>
-          <w:sz w:val="20"/>
-          <w:szCs w:val="20"/>
-          <w:u w:val="single"/>
-        </w:rPr>
-      </w:pPr>
-      <w:r>
-        <w:rPr>
-          <w:rFonts w:ascii="Courier New" w:eastAsia="Times New Roman" w:hAnsi="Courier New" w:cs="Courier New"/>
-          <w:sz w:val="20"/>
-          <w:szCs w:val="20"/>
-          <w:u w:val="single"/>
-        </w:rPr>
-        <w:t>Results</w:t>
-      </w:r>
-      <w:r>
-        <w:rPr>
-          <w:rFonts w:ascii="Courier New" w:eastAsia="Times New Roman" w:hAnsi="Courier New" w:cs="Courier New"/>
-          <w:sz w:val="20"/>
-          <w:szCs w:val="20"/>
-          <w:u w:val="single"/>
-        </w:rPr>
-        <w:t>:</w:t>
+          <w:noProof/>
+          <w:sz w:val="20"/>
+          <w:szCs w:val="20"/>
+        </w:rPr>
+      </w:pPr>
+      <w:r>
+        <w:rPr>
+          <w:rFonts w:ascii="Courier New" w:eastAsia="Times New Roman" w:hAnsi="Courier New" w:cs="Courier New"/>
+          <w:noProof/>
+          <w:sz w:val="20"/>
+          <w:szCs w:val="20"/>
+        </w:rPr>
+        <w:pict>
+          <v:shape id="_x0000_i1029" type="#_x0000_t75" style="width:122.25pt;height:81.75pt">
+            <v:imagedata r:id="rId9" o:title="5"/>
+          </v:shape>
+        </w:pict>
+      </w:r>
+    </w:p>
+    <w:p>
+      <w:pPr>
+        <w:tabs>
+          <w:tab w:val="left" w:pos="916"/>
+          <w:tab w:val="left" w:pos="1832"/>
+          <w:tab w:val="left" w:pos="2748"/>
+          <w:tab w:val="left" w:pos="3664"/>
+          <w:tab w:val="left" w:pos="4580"/>
+          <w:tab w:val="left" w:pos="5496"/>
+          <w:tab w:val="left" w:pos="6412"/>
+          <w:tab w:val="left" w:pos="7328"/>
+          <w:tab w:val="left" w:pos="8244"/>
+          <w:tab w:val="left" w:pos="9160"/>
+          <w:tab w:val="left" w:pos="10076"/>
+          <w:tab w:val="left" w:pos="10992"/>
+          <w:tab w:val="left" w:pos="11908"/>
+          <w:tab w:val="left" w:pos="12824"/>
+          <w:tab w:val="left" w:pos="13740"/>
+          <w:tab w:val="left" w:pos="14656"/>
+        </w:tabs>
+        <w:spacing w:before="60" w:after="60" w:line="240" w:lineRule="auto"/>
+        <w:rPr>
+          <w:rFonts w:ascii="Courier New" w:eastAsia="Times New Roman" w:hAnsi="Courier New" w:cs="Courier New"/>
+          <w:color w:val="FF0000"/>
+          <w:u w:val="single"/>
+        </w:rPr>
+      </w:pPr>
+    </w:p>
+    <w:p>
+      <w:pPr>
+        <w:tabs>
+          <w:tab w:val="left" w:pos="916"/>
+          <w:tab w:val="left" w:pos="1832"/>
+          <w:tab w:val="left" w:pos="2748"/>
+          <w:tab w:val="left" w:pos="3664"/>
+          <w:tab w:val="left" w:pos="4580"/>
+          <w:tab w:val="left" w:pos="5496"/>
+          <w:tab w:val="left" w:pos="6412"/>
+          <w:tab w:val="left" w:pos="7328"/>
+          <w:tab w:val="left" w:pos="8244"/>
+          <w:tab w:val="left" w:pos="9160"/>
+          <w:tab w:val="left" w:pos="10076"/>
+          <w:tab w:val="left" w:pos="10992"/>
+          <w:tab w:val="left" w:pos="11908"/>
+          <w:tab w:val="left" w:pos="12824"/>
+          <w:tab w:val="left" w:pos="13740"/>
+          <w:tab w:val="left" w:pos="14656"/>
+        </w:tabs>
+        <w:spacing w:before="60" w:after="60" w:line="240" w:lineRule="auto"/>
+        <w:rPr>
+          <w:rFonts w:ascii="Courier New" w:eastAsia="Times New Roman" w:hAnsi="Courier New" w:cs="Courier New"/>
+          <w:color w:val="1D1C1D"/>
+          <w:sz w:val="18"/>
+          <w:szCs w:val="18"/>
+        </w:rPr>
+      </w:pPr>
+    </w:p>
+    <w:p>
+      <w:pPr>
+        <w:tabs>
+          <w:tab w:val="left" w:pos="916"/>
+          <w:tab w:val="left" w:pos="1832"/>
+          <w:tab w:val="left" w:pos="2748"/>
+          <w:tab w:val="left" w:pos="3664"/>
+          <w:tab w:val="left" w:pos="4580"/>
+          <w:tab w:val="left" w:pos="5496"/>
+          <w:tab w:val="left" w:pos="6412"/>
+          <w:tab w:val="left" w:pos="7328"/>
+          <w:tab w:val="left" w:pos="8244"/>
+          <w:tab w:val="left" w:pos="9160"/>
+          <w:tab w:val="left" w:pos="10076"/>
+          <w:tab w:val="left" w:pos="10992"/>
+          <w:tab w:val="left" w:pos="11908"/>
+          <w:tab w:val="left" w:pos="12824"/>
+          <w:tab w:val="left" w:pos="13740"/>
+          <w:tab w:val="left" w:pos="14656"/>
+        </w:tabs>
+        <w:spacing w:before="60" w:after="60" w:line="240" w:lineRule="auto"/>
+        <w:rPr>
+          <w:rFonts w:ascii="Courier New" w:eastAsia="Times New Roman" w:hAnsi="Courier New" w:cs="Courier New"/>
+          <w:color w:val="FF0000"/>
+          <w:u w:val="single"/>
+        </w:rPr>
+      </w:pPr>
+      <w:r>
+        <w:rPr>
+          <w:rFonts w:ascii="Courier New" w:eastAsia="Times New Roman" w:hAnsi="Courier New" w:cs="Courier New"/>
+          <w:color w:val="FF0000"/>
+          <w:u w:val="single"/>
+        </w:rPr>
+        <w:t>6)Write a query to retrieve the prs that took more than 2 days to review</w:t>
+      </w:r>
+    </w:p>
+    <w:p>
+      <w:pPr>
+        <w:tabs>
+          <w:tab w:val="left" w:pos="916"/>
+          <w:tab w:val="left" w:pos="1832"/>
+          <w:tab w:val="left" w:pos="2748"/>
+          <w:tab w:val="left" w:pos="3664"/>
+          <w:tab w:val="left" w:pos="4580"/>
+          <w:tab w:val="left" w:pos="5496"/>
+          <w:tab w:val="left" w:pos="6412"/>
+          <w:tab w:val="left" w:pos="7328"/>
+          <w:tab w:val="left" w:pos="8244"/>
+          <w:tab w:val="left" w:pos="9160"/>
+          <w:tab w:val="left" w:pos="10076"/>
+          <w:tab w:val="left" w:pos="10992"/>
+          <w:tab w:val="left" w:pos="11908"/>
+          <w:tab w:val="left" w:pos="12824"/>
+          <w:tab w:val="left" w:pos="13740"/>
+          <w:tab w:val="left" w:pos="14656"/>
+        </w:tabs>
+        <w:spacing w:before="60" w:after="60" w:line="240" w:lineRule="auto"/>
+        <w:rPr>
+          <w:rFonts w:ascii="Courier New" w:eastAsia="Times New Roman" w:hAnsi="Courier New" w:cs="Courier New"/>
+        </w:rPr>
+      </w:pPr>
+      <w:r>
+        <w:rPr>
+          <w:rFonts w:ascii="Courier New" w:eastAsia="Times New Roman" w:hAnsi="Courier New" w:cs="Courier New"/>
+        </w:rPr>
+        <w:t>For this section I will change the table date column for logic results</w:t>
       </w:r>
     </w:p>
     <w:p>
@@ -1709,417 +2553,61 @@
         <w:spacing w:before="60" w:after="60" w:line="240" w:lineRule="auto"/>
         <w:rPr>
           <w:rFonts w:ascii="Courier New" w:eastAsia="Times New Roman" w:hAnsi="Courier New" w:cs="Courier New"/>
+        </w:rPr>
+      </w:pPr>
+      <w:r>
+        <w:rPr>
+          <w:rFonts w:ascii="Courier New" w:eastAsia="Times New Roman" w:hAnsi="Courier New" w:cs="Courier New"/>
           <w:noProof/>
-          <w:sz w:val="20"/>
-          <w:szCs w:val="20"/>
-        </w:rPr>
-      </w:pPr>
-      <w:r>
-        <w:rPr>
-          <w:rFonts w:ascii="Courier New" w:eastAsia="Times New Roman" w:hAnsi="Courier New" w:cs="Courier New"/>
-          <w:noProof/>
-          <w:sz w:val="20"/>
-          <w:szCs w:val="20"/>
-        </w:rPr>
-        <w:pict>
-          <v:shape id="_x0000_i1031" type="#_x0000_t75" style="width:467.25pt;height:39pt">
-            <v:imagedata r:id="rId7" o:title="4"/>
-          </v:shape>
-        </w:pict>
-      </w:r>
-    </w:p>
-    <w:p>
-      <w:pPr>
-        <w:tabs>
-          <w:tab w:val="left" w:pos="916"/>
-          <w:tab w:val="left" w:pos="1832"/>
-          <w:tab w:val="left" w:pos="2748"/>
-          <w:tab w:val="left" w:pos="3664"/>
-          <w:tab w:val="left" w:pos="4580"/>
-          <w:tab w:val="left" w:pos="5496"/>
-          <w:tab w:val="left" w:pos="6412"/>
-          <w:tab w:val="left" w:pos="7328"/>
-          <w:tab w:val="left" w:pos="8244"/>
-          <w:tab w:val="left" w:pos="9160"/>
-          <w:tab w:val="left" w:pos="10076"/>
-          <w:tab w:val="left" w:pos="10992"/>
-          <w:tab w:val="left" w:pos="11908"/>
-          <w:tab w:val="left" w:pos="12824"/>
-          <w:tab w:val="left" w:pos="13740"/>
-          <w:tab w:val="left" w:pos="14656"/>
-        </w:tabs>
-        <w:spacing w:before="60" w:after="60" w:line="240" w:lineRule="auto"/>
-        <w:rPr>
-          <w:rFonts w:ascii="Courier New" w:eastAsia="Times New Roman" w:hAnsi="Courier New" w:cs="Courier New"/>
-          <w:color w:val="FF0000"/>
-          <w:u w:val="single"/>
-        </w:rPr>
-      </w:pPr>
-    </w:p>
-    <w:p>
-      <w:pPr>
-        <w:tabs>
-          <w:tab w:val="left" w:pos="916"/>
-          <w:tab w:val="left" w:pos="1832"/>
-          <w:tab w:val="left" w:pos="2748"/>
-          <w:tab w:val="left" w:pos="3664"/>
-          <w:tab w:val="left" w:pos="4580"/>
-          <w:tab w:val="left" w:pos="5496"/>
-          <w:tab w:val="left" w:pos="6412"/>
-          <w:tab w:val="left" w:pos="7328"/>
-          <w:tab w:val="left" w:pos="8244"/>
-          <w:tab w:val="left" w:pos="9160"/>
-          <w:tab w:val="left" w:pos="10076"/>
-          <w:tab w:val="left" w:pos="10992"/>
-          <w:tab w:val="left" w:pos="11908"/>
-          <w:tab w:val="left" w:pos="12824"/>
-          <w:tab w:val="left" w:pos="13740"/>
-          <w:tab w:val="left" w:pos="14656"/>
-        </w:tabs>
-        <w:spacing w:before="60" w:after="60" w:line="240" w:lineRule="auto"/>
-        <w:rPr>
-          <w:rFonts w:ascii="Courier New" w:eastAsia="Times New Roman" w:hAnsi="Courier New" w:cs="Courier New"/>
-          <w:color w:val="1D1C1D"/>
-          <w:sz w:val="18"/>
-          <w:szCs w:val="18"/>
-        </w:rPr>
-      </w:pPr>
-    </w:p>
-    <w:p>
-      <w:pPr>
-        <w:tabs>
-          <w:tab w:val="left" w:pos="916"/>
-          <w:tab w:val="left" w:pos="1832"/>
-          <w:tab w:val="left" w:pos="2748"/>
-          <w:tab w:val="left" w:pos="3664"/>
-          <w:tab w:val="left" w:pos="4580"/>
-          <w:tab w:val="left" w:pos="5496"/>
-          <w:tab w:val="left" w:pos="6412"/>
-          <w:tab w:val="left" w:pos="7328"/>
-          <w:tab w:val="left" w:pos="8244"/>
-          <w:tab w:val="left" w:pos="9160"/>
-          <w:tab w:val="left" w:pos="10076"/>
-          <w:tab w:val="left" w:pos="10992"/>
-          <w:tab w:val="left" w:pos="11908"/>
-          <w:tab w:val="left" w:pos="12824"/>
-          <w:tab w:val="left" w:pos="13740"/>
-          <w:tab w:val="left" w:pos="14656"/>
-        </w:tabs>
-        <w:spacing w:before="60" w:after="60" w:line="240" w:lineRule="auto"/>
-        <w:rPr>
-          <w:rFonts w:ascii="Courier New" w:eastAsia="Times New Roman" w:hAnsi="Courier New" w:cs="Courier New"/>
-          <w:color w:val="FF0000"/>
-          <w:u w:val="single"/>
-        </w:rPr>
-      </w:pPr>
-    </w:p>
-    <w:p>
-      <w:pPr>
-        <w:tabs>
-          <w:tab w:val="left" w:pos="916"/>
-          <w:tab w:val="left" w:pos="1832"/>
-          <w:tab w:val="left" w:pos="2748"/>
-          <w:tab w:val="left" w:pos="3664"/>
-          <w:tab w:val="left" w:pos="4580"/>
-          <w:tab w:val="left" w:pos="5496"/>
-          <w:tab w:val="left" w:pos="6412"/>
-          <w:tab w:val="left" w:pos="7328"/>
-          <w:tab w:val="left" w:pos="8244"/>
-          <w:tab w:val="left" w:pos="9160"/>
-          <w:tab w:val="left" w:pos="10076"/>
-          <w:tab w:val="left" w:pos="10992"/>
-          <w:tab w:val="left" w:pos="11908"/>
-          <w:tab w:val="left" w:pos="12824"/>
-          <w:tab w:val="left" w:pos="13740"/>
-          <w:tab w:val="left" w:pos="14656"/>
-        </w:tabs>
-        <w:spacing w:before="60" w:after="60" w:line="240" w:lineRule="auto"/>
-        <w:rPr>
-          <w:rFonts w:ascii="Courier New" w:eastAsia="Times New Roman" w:hAnsi="Courier New" w:cs="Courier New"/>
-          <w:color w:val="FF0000"/>
-          <w:u w:val="single"/>
-        </w:rPr>
-      </w:pPr>
-    </w:p>
-    <w:p>
-      <w:pPr>
-        <w:tabs>
-          <w:tab w:val="left" w:pos="916"/>
-          <w:tab w:val="left" w:pos="1832"/>
-          <w:tab w:val="left" w:pos="2748"/>
-          <w:tab w:val="left" w:pos="3664"/>
-          <w:tab w:val="left" w:pos="4580"/>
-          <w:tab w:val="left" w:pos="5496"/>
-          <w:tab w:val="left" w:pos="6412"/>
-          <w:tab w:val="left" w:pos="7328"/>
-          <w:tab w:val="left" w:pos="8244"/>
-          <w:tab w:val="left" w:pos="9160"/>
-          <w:tab w:val="left" w:pos="10076"/>
-          <w:tab w:val="left" w:pos="10992"/>
-          <w:tab w:val="left" w:pos="11908"/>
-          <w:tab w:val="left" w:pos="12824"/>
-          <w:tab w:val="left" w:pos="13740"/>
-          <w:tab w:val="left" w:pos="14656"/>
-        </w:tabs>
-        <w:spacing w:before="60" w:after="60" w:line="240" w:lineRule="auto"/>
-        <w:rPr>
-          <w:rFonts w:ascii="Courier New" w:eastAsia="Times New Roman" w:hAnsi="Courier New" w:cs="Courier New"/>
-          <w:color w:val="FF0000"/>
-          <w:u w:val="single"/>
-        </w:rPr>
-      </w:pPr>
-    </w:p>
-    <w:p>
-      <w:pPr>
-        <w:tabs>
-          <w:tab w:val="left" w:pos="916"/>
-          <w:tab w:val="left" w:pos="1832"/>
-          <w:tab w:val="left" w:pos="2748"/>
-          <w:tab w:val="left" w:pos="3664"/>
-          <w:tab w:val="left" w:pos="4580"/>
-          <w:tab w:val="left" w:pos="5496"/>
-          <w:tab w:val="left" w:pos="6412"/>
-          <w:tab w:val="left" w:pos="7328"/>
-          <w:tab w:val="left" w:pos="8244"/>
-          <w:tab w:val="left" w:pos="9160"/>
-          <w:tab w:val="left" w:pos="10076"/>
-          <w:tab w:val="left" w:pos="10992"/>
-          <w:tab w:val="left" w:pos="11908"/>
-          <w:tab w:val="left" w:pos="12824"/>
-          <w:tab w:val="left" w:pos="13740"/>
-          <w:tab w:val="left" w:pos="14656"/>
-        </w:tabs>
-        <w:spacing w:before="60" w:after="60" w:line="240" w:lineRule="auto"/>
-        <w:rPr>
-          <w:rFonts w:ascii="Courier New" w:eastAsia="Times New Roman" w:hAnsi="Courier New" w:cs="Courier New"/>
-          <w:color w:val="FF0000"/>
-          <w:u w:val="single"/>
-        </w:rPr>
-      </w:pPr>
-    </w:p>
-    <w:p>
-      <w:pPr>
-        <w:tabs>
-          <w:tab w:val="left" w:pos="916"/>
-          <w:tab w:val="left" w:pos="1832"/>
-          <w:tab w:val="left" w:pos="2748"/>
-          <w:tab w:val="left" w:pos="3664"/>
-          <w:tab w:val="left" w:pos="4580"/>
-          <w:tab w:val="left" w:pos="5496"/>
-          <w:tab w:val="left" w:pos="6412"/>
-          <w:tab w:val="left" w:pos="7328"/>
-          <w:tab w:val="left" w:pos="8244"/>
-          <w:tab w:val="left" w:pos="9160"/>
-          <w:tab w:val="left" w:pos="10076"/>
-          <w:tab w:val="left" w:pos="10992"/>
-          <w:tab w:val="left" w:pos="11908"/>
-          <w:tab w:val="left" w:pos="12824"/>
-          <w:tab w:val="left" w:pos="13740"/>
-          <w:tab w:val="left" w:pos="14656"/>
-        </w:tabs>
-        <w:spacing w:before="60" w:after="60" w:line="240" w:lineRule="auto"/>
-        <w:rPr>
-          <w:rFonts w:ascii="Courier New" w:eastAsia="Times New Roman" w:hAnsi="Courier New" w:cs="Courier New"/>
-          <w:color w:val="FF0000"/>
-          <w:u w:val="single"/>
-        </w:rPr>
-      </w:pPr>
-    </w:p>
-    <w:p>
-      <w:pPr>
-        <w:tabs>
-          <w:tab w:val="left" w:pos="916"/>
-          <w:tab w:val="left" w:pos="1832"/>
-          <w:tab w:val="left" w:pos="2748"/>
-          <w:tab w:val="left" w:pos="3664"/>
-          <w:tab w:val="left" w:pos="4580"/>
-          <w:tab w:val="left" w:pos="5496"/>
-          <w:tab w:val="left" w:pos="6412"/>
-          <w:tab w:val="left" w:pos="7328"/>
-          <w:tab w:val="left" w:pos="8244"/>
-          <w:tab w:val="left" w:pos="9160"/>
-          <w:tab w:val="left" w:pos="10076"/>
-          <w:tab w:val="left" w:pos="10992"/>
-          <w:tab w:val="left" w:pos="11908"/>
-          <w:tab w:val="left" w:pos="12824"/>
-          <w:tab w:val="left" w:pos="13740"/>
-          <w:tab w:val="left" w:pos="14656"/>
-        </w:tabs>
-        <w:spacing w:before="60" w:after="60" w:line="240" w:lineRule="auto"/>
-        <w:rPr>
-          <w:rFonts w:ascii="Courier New" w:eastAsia="Times New Roman" w:hAnsi="Courier New" w:cs="Courier New"/>
-          <w:color w:val="FF0000"/>
-          <w:u w:val="single"/>
-        </w:rPr>
-      </w:pPr>
-    </w:p>
-    <w:p>
-      <w:pPr>
-        <w:tabs>
-          <w:tab w:val="left" w:pos="916"/>
-          <w:tab w:val="left" w:pos="1832"/>
-          <w:tab w:val="left" w:pos="2748"/>
-          <w:tab w:val="left" w:pos="3664"/>
-          <w:tab w:val="left" w:pos="4580"/>
-          <w:tab w:val="left" w:pos="5496"/>
-          <w:tab w:val="left" w:pos="6412"/>
-          <w:tab w:val="left" w:pos="7328"/>
-          <w:tab w:val="left" w:pos="8244"/>
-          <w:tab w:val="left" w:pos="9160"/>
-          <w:tab w:val="left" w:pos="10076"/>
-          <w:tab w:val="left" w:pos="10992"/>
-          <w:tab w:val="left" w:pos="11908"/>
-          <w:tab w:val="left" w:pos="12824"/>
-          <w:tab w:val="left" w:pos="13740"/>
-          <w:tab w:val="left" w:pos="14656"/>
-        </w:tabs>
-        <w:spacing w:before="60" w:after="60" w:line="240" w:lineRule="auto"/>
-        <w:rPr>
-          <w:rFonts w:ascii="Courier New" w:eastAsia="Times New Roman" w:hAnsi="Courier New" w:cs="Courier New"/>
-          <w:color w:val="FF0000"/>
-          <w:u w:val="single"/>
-        </w:rPr>
-      </w:pPr>
-    </w:p>
-    <w:p>
-      <w:pPr>
-        <w:tabs>
-          <w:tab w:val="left" w:pos="916"/>
-          <w:tab w:val="left" w:pos="1832"/>
-          <w:tab w:val="left" w:pos="2748"/>
-          <w:tab w:val="left" w:pos="3664"/>
-          <w:tab w:val="left" w:pos="4580"/>
-          <w:tab w:val="left" w:pos="5496"/>
-          <w:tab w:val="left" w:pos="6412"/>
-          <w:tab w:val="left" w:pos="7328"/>
-          <w:tab w:val="left" w:pos="8244"/>
-          <w:tab w:val="left" w:pos="9160"/>
-          <w:tab w:val="left" w:pos="10076"/>
-          <w:tab w:val="left" w:pos="10992"/>
-          <w:tab w:val="left" w:pos="11908"/>
-          <w:tab w:val="left" w:pos="12824"/>
-          <w:tab w:val="left" w:pos="13740"/>
-          <w:tab w:val="left" w:pos="14656"/>
-        </w:tabs>
-        <w:spacing w:before="60" w:after="60" w:line="240" w:lineRule="auto"/>
-        <w:rPr>
-          <w:rFonts w:ascii="Courier New" w:eastAsia="Times New Roman" w:hAnsi="Courier New" w:cs="Courier New"/>
-          <w:color w:val="FF0000"/>
-          <w:u w:val="single"/>
-        </w:rPr>
-      </w:pPr>
-    </w:p>
-    <w:p>
-      <w:pPr>
-        <w:tabs>
-          <w:tab w:val="left" w:pos="916"/>
-          <w:tab w:val="left" w:pos="1832"/>
-          <w:tab w:val="left" w:pos="2748"/>
-          <w:tab w:val="left" w:pos="3664"/>
-          <w:tab w:val="left" w:pos="4580"/>
-          <w:tab w:val="left" w:pos="5496"/>
-          <w:tab w:val="left" w:pos="6412"/>
-          <w:tab w:val="left" w:pos="7328"/>
-          <w:tab w:val="left" w:pos="8244"/>
-          <w:tab w:val="left" w:pos="9160"/>
-          <w:tab w:val="left" w:pos="10076"/>
-          <w:tab w:val="left" w:pos="10992"/>
-          <w:tab w:val="left" w:pos="11908"/>
-          <w:tab w:val="left" w:pos="12824"/>
-          <w:tab w:val="left" w:pos="13740"/>
-          <w:tab w:val="left" w:pos="14656"/>
-        </w:tabs>
-        <w:spacing w:before="60" w:after="60" w:line="240" w:lineRule="auto"/>
-        <w:rPr>
-          <w:rFonts w:ascii="Courier New" w:eastAsia="Times New Roman" w:hAnsi="Courier New" w:cs="Courier New"/>
-          <w:color w:val="FF0000"/>
-          <w:u w:val="single"/>
-        </w:rPr>
-      </w:pPr>
-    </w:p>
-    <w:p>
-      <w:pPr>
-        <w:tabs>
-          <w:tab w:val="left" w:pos="916"/>
-          <w:tab w:val="left" w:pos="1832"/>
-          <w:tab w:val="left" w:pos="2748"/>
-          <w:tab w:val="left" w:pos="3664"/>
-          <w:tab w:val="left" w:pos="4580"/>
-          <w:tab w:val="left" w:pos="5496"/>
-          <w:tab w:val="left" w:pos="6412"/>
-          <w:tab w:val="left" w:pos="7328"/>
-          <w:tab w:val="left" w:pos="8244"/>
-          <w:tab w:val="left" w:pos="9160"/>
-          <w:tab w:val="left" w:pos="10076"/>
-          <w:tab w:val="left" w:pos="10992"/>
-          <w:tab w:val="left" w:pos="11908"/>
-          <w:tab w:val="left" w:pos="12824"/>
-          <w:tab w:val="left" w:pos="13740"/>
-          <w:tab w:val="left" w:pos="14656"/>
-        </w:tabs>
-        <w:spacing w:before="60" w:after="60" w:line="240" w:lineRule="auto"/>
-        <w:rPr>
-          <w:rFonts w:ascii="Courier New" w:eastAsia="Times New Roman" w:hAnsi="Courier New" w:cs="Courier New"/>
-          <w:color w:val="FF0000"/>
-          <w:u w:val="single"/>
-        </w:rPr>
-      </w:pPr>
-      <w:r>
-        <w:rPr>
-          <w:rFonts w:ascii="Courier New" w:eastAsia="Times New Roman" w:hAnsi="Courier New" w:cs="Courier New"/>
-          <w:color w:val="FF0000"/>
-          <w:u w:val="single"/>
-        </w:rPr>
-        <w:lastRenderedPageBreak/>
-        <w:t>5)Write a query to get the number of prs on each day</w:t>
-      </w:r>
-    </w:p>
-    <w:p>
-      <w:pPr>
-        <w:tabs>
-          <w:tab w:val="left" w:pos="916"/>
-          <w:tab w:val="left" w:pos="1832"/>
-          <w:tab w:val="left" w:pos="2748"/>
-          <w:tab w:val="left" w:pos="3664"/>
-          <w:tab w:val="left" w:pos="4580"/>
-          <w:tab w:val="left" w:pos="5496"/>
-          <w:tab w:val="left" w:pos="6412"/>
-          <w:tab w:val="left" w:pos="7328"/>
-          <w:tab w:val="left" w:pos="8244"/>
-          <w:tab w:val="left" w:pos="9160"/>
-          <w:tab w:val="left" w:pos="10076"/>
-          <w:tab w:val="left" w:pos="10992"/>
-          <w:tab w:val="left" w:pos="11908"/>
-          <w:tab w:val="left" w:pos="12824"/>
-          <w:tab w:val="left" w:pos="13740"/>
-          <w:tab w:val="left" w:pos="14656"/>
-        </w:tabs>
-        <w:spacing w:before="60" w:after="60" w:line="240" w:lineRule="auto"/>
-        <w:rPr>
-          <w:rFonts w:ascii="Courier New" w:eastAsia="Times New Roman" w:hAnsi="Courier New" w:cs="Courier New"/>
-          <w:u w:val="single"/>
-        </w:rPr>
-      </w:pPr>
-      <w:r>
-        <w:rPr>
-          <w:rFonts w:ascii="Courier New" w:eastAsia="Times New Roman" w:hAnsi="Courier New" w:cs="Courier New"/>
-          <w:u w:val="single"/>
-        </w:rPr>
-        <w:t>Q</w:t>
-      </w:r>
-      <w:r>
-        <w:rPr>
-          <w:rFonts w:ascii="Courier New" w:eastAsia="Times New Roman" w:hAnsi="Courier New" w:cs="Courier New"/>
-          <w:u w:val="single"/>
-        </w:rPr>
-        <w:t>ue</w:t>
-      </w:r>
-      <w:r>
-        <w:rPr>
-          <w:rFonts w:ascii="Courier New" w:eastAsia="Times New Roman" w:hAnsi="Courier New" w:cs="Courier New"/>
-          <w:u w:val="single"/>
-        </w:rPr>
-        <w:t>ry:</w:t>
+        </w:rPr>
+        <w:drawing>
+          <wp:inline distT="0" distB="0" distL="0" distR="0">
+            <wp:extent cx="5943600" cy="1343025"/>
+            <wp:effectExtent l="0" t="0" r="0" b="9525"/>
+            <wp:docPr id="1" name="Picture 1" descr="C:\Users\Jihad\AppData\Local\Microsoft\Windows\INetCache\Content.Word\1.png"/>
+            <wp:cNvGraphicFramePr>
+              <a:graphicFrameLocks xmlns:a="http://schemas.openxmlformats.org/drawingml/2006/main" noChangeAspect="1"/>
+            </wp:cNvGraphicFramePr>
+            <a:graphic xmlns:a="http://schemas.openxmlformats.org/drawingml/2006/main">
+              <a:graphicData uri="http://schemas.openxmlformats.org/drawingml/2006/picture">
+                <pic:pic xmlns:pic="http://schemas.openxmlformats.org/drawingml/2006/picture">
+                  <pic:nvPicPr>
+                    <pic:cNvPr id="0" name="Picture 10" descr="C:\Users\Jihad\AppData\Local\Microsoft\Windows\INetCache\Content.Word\1.png"/>
+                    <pic:cNvPicPr>
+                      <a:picLocks noChangeAspect="1" noChangeArrowheads="1"/>
+                    </pic:cNvPicPr>
+                  </pic:nvPicPr>
+                  <pic:blipFill>
+                    <a:blip r:embed="rId10">
+                      <a:extLst>
+                        <a:ext uri="{28A0092B-C50C-407E-A947-70E740481C1C}">
+                          <a14:useLocalDpi xmlns:a14="http://schemas.microsoft.com/office/drawing/2010/main" val="0"/>
+                        </a:ext>
+                      </a:extLst>
+                    </a:blip>
+                    <a:srcRect/>
+                    <a:stretch>
+                      <a:fillRect/>
+                    </a:stretch>
+                  </pic:blipFill>
+                  <pic:spPr bwMode="auto">
+                    <a:xfrm>
+                      <a:off x="0" y="0"/>
+                      <a:ext cx="5943600" cy="1343025"/>
+                    </a:xfrm>
+                    <a:prstGeom prst="rect">
+                      <a:avLst/>
+                    </a:prstGeom>
+                    <a:noFill/>
+                    <a:ln>
+                      <a:noFill/>
+                    </a:ln>
+                  </pic:spPr>
+                </pic:pic>
+              </a:graphicData>
+            </a:graphic>
+          </wp:inline>
+        </w:drawing>
       </w:r>
     </w:p>
     <w:p>
@@ -2148,33 +2636,30 @@
         <w:spacing w:before="60" w:after="60" w:line="240" w:lineRule="auto"/>
         <w:rPr>
           <w:rFonts w:ascii="Courier New" w:eastAsia="Times New Roman" w:hAnsi="Courier New" w:cs="Courier New"/>
-          <w:sz w:val="20"/>
-          <w:szCs w:val="20"/>
-        </w:rPr>
-      </w:pPr>
-      <w:r>
-        <w:rPr>
-          <w:rFonts w:ascii="Courier New" w:eastAsia="Times New Roman" w:hAnsi="Courier New" w:cs="Courier New"/>
-          <w:sz w:val="20"/>
-          <w:szCs w:val="20"/>
-        </w:rPr>
-        <w:t>select Coun</w:t>
-      </w:r>
-      <w:r>
-        <w:rPr>
-          <w:rFonts w:ascii="Courier New" w:eastAsia="Times New Roman" w:hAnsi="Courier New" w:cs="Courier New"/>
-          <w:sz w:val="20"/>
-          <w:szCs w:val="20"/>
-        </w:rPr>
-        <w:t xml:space="preserve">t(issue_id) as Prs_total, date </w:t>
-      </w:r>
-      <w:r>
-        <w:rPr>
-          <w:rFonts w:ascii="Courier New" w:eastAsia="Times New Roman" w:hAnsi="Courier New" w:cs="Courier New"/>
-          <w:sz w:val="20"/>
-          <w:szCs w:val="20"/>
-        </w:rPr>
-        <w:t xml:space="preserve">from et3test.pr_issue </w:t>
+          <w:color w:val="FF0000"/>
+          <w:u w:val="single"/>
+        </w:rPr>
+      </w:pPr>
+      <w:r>
+        <w:rPr>
+          <w:rFonts w:ascii="Courier New" w:eastAsia="Times New Roman" w:hAnsi="Courier New" w:cs="Courier New"/>
+          <w:u w:val="single"/>
+        </w:rPr>
+        <w:t>Q</w:t>
+      </w:r>
+      <w:r>
+        <w:rPr>
+          <w:rFonts w:ascii="Courier New" w:eastAsia="Times New Roman" w:hAnsi="Courier New" w:cs="Courier New"/>
+          <w:u w:val="single"/>
+        </w:rPr>
+        <w:t>ue</w:t>
+      </w:r>
+      <w:r>
+        <w:rPr>
+          <w:rFonts w:ascii="Courier New" w:eastAsia="Times New Roman" w:hAnsi="Courier New" w:cs="Courier New"/>
+          <w:u w:val="single"/>
+        </w:rPr>
+        <w:t>ry:</w:t>
       </w:r>
     </w:p>
     <w:p>
@@ -2213,62 +2698,7 @@
           <w:sz w:val="20"/>
           <w:szCs w:val="20"/>
         </w:rPr>
-        <w:tab/>
-      </w:r>
-      <w:r>
-        <w:rPr>
-          <w:rFonts w:ascii="Courier New" w:eastAsia="Times New Roman" w:hAnsi="Courier New" w:cs="Courier New"/>
-          <w:sz w:val="20"/>
-          <w:szCs w:val="20"/>
-        </w:rPr>
-        <w:t>group by date;</w:t>
-      </w:r>
-    </w:p>
-    <w:p>
-      <w:pPr>
-        <w:tabs>
-          <w:tab w:val="left" w:pos="916"/>
-          <w:tab w:val="left" w:pos="1832"/>
-          <w:tab w:val="left" w:pos="2748"/>
-          <w:tab w:val="left" w:pos="3664"/>
-          <w:tab w:val="left" w:pos="4580"/>
-          <w:tab w:val="left" w:pos="5496"/>
-          <w:tab w:val="left" w:pos="6412"/>
-          <w:tab w:val="left" w:pos="7328"/>
-          <w:tab w:val="left" w:pos="8244"/>
-          <w:tab w:val="left" w:pos="9160"/>
-          <w:tab w:val="left" w:pos="10076"/>
-          <w:tab w:val="left" w:pos="10992"/>
-          <w:tab w:val="left" w:pos="11908"/>
-          <w:tab w:val="left" w:pos="12824"/>
-          <w:tab w:val="left" w:pos="13740"/>
-          <w:tab w:val="left" w:pos="14656"/>
-        </w:tabs>
-        <w:spacing w:before="60" w:after="60" w:line="240" w:lineRule="auto"/>
-        <w:rPr>
-          <w:rFonts w:ascii="Courier New" w:eastAsia="Times New Roman" w:hAnsi="Courier New" w:cs="Courier New"/>
-          <w:sz w:val="20"/>
-          <w:szCs w:val="20"/>
-          <w:u w:val="single"/>
-        </w:rPr>
-      </w:pPr>
-      <w:r>
-        <w:rPr>
-          <w:rFonts w:ascii="Courier New" w:eastAsia="Times New Roman" w:hAnsi="Courier New" w:cs="Courier New"/>
-          <w:sz w:val="20"/>
-          <w:szCs w:val="20"/>
-          <w:u w:val="single"/>
-        </w:rPr>
-        <w:t>Results</w:t>
-      </w:r>
-      <w:r>
-        <w:rPr>
-          <w:rFonts w:ascii="Courier New" w:eastAsia="Times New Roman" w:hAnsi="Courier New" w:cs="Courier New"/>
-          <w:sz w:val="20"/>
-          <w:szCs w:val="20"/>
-          <w:u w:val="single"/>
-        </w:rPr>
-        <w:t>:</w:t>
+        <w:t>select * from et3test.pr_issue where (</w:t>
       </w:r>
     </w:p>
     <w:p>
@@ -2297,116 +2727,36 @@
         <w:spacing w:before="60" w:after="60" w:line="240" w:lineRule="auto"/>
         <w:rPr>
           <w:rFonts w:ascii="Courier New" w:eastAsia="Times New Roman" w:hAnsi="Courier New" w:cs="Courier New"/>
-          <w:noProof/>
-          <w:sz w:val="20"/>
-          <w:szCs w:val="20"/>
-        </w:rPr>
-      </w:pPr>
-      <w:r>
-        <w:rPr>
-          <w:rFonts w:ascii="Courier New" w:eastAsia="Times New Roman" w:hAnsi="Courier New" w:cs="Courier New"/>
-          <w:noProof/>
-          <w:sz w:val="20"/>
-          <w:szCs w:val="20"/>
-        </w:rPr>
-        <w:pict>
-          <v:shape id="_x0000_i1033" type="#_x0000_t75" style="width:122.25pt;height:81.75pt">
-            <v:imagedata r:id="rId8" o:title="5"/>
-          </v:shape>
-        </w:pict>
-      </w:r>
-    </w:p>
-    <w:p>
-      <w:pPr>
-        <w:tabs>
-          <w:tab w:val="left" w:pos="916"/>
-          <w:tab w:val="left" w:pos="1832"/>
-          <w:tab w:val="left" w:pos="2748"/>
-          <w:tab w:val="left" w:pos="3664"/>
-          <w:tab w:val="left" w:pos="4580"/>
-          <w:tab w:val="left" w:pos="5496"/>
-          <w:tab w:val="left" w:pos="6412"/>
-          <w:tab w:val="left" w:pos="7328"/>
-          <w:tab w:val="left" w:pos="8244"/>
-          <w:tab w:val="left" w:pos="9160"/>
-          <w:tab w:val="left" w:pos="10076"/>
-          <w:tab w:val="left" w:pos="10992"/>
-          <w:tab w:val="left" w:pos="11908"/>
-          <w:tab w:val="left" w:pos="12824"/>
-          <w:tab w:val="left" w:pos="13740"/>
-          <w:tab w:val="left" w:pos="14656"/>
-        </w:tabs>
-        <w:spacing w:before="60" w:after="60" w:line="240" w:lineRule="auto"/>
-        <w:rPr>
-          <w:rFonts w:ascii="Courier New" w:eastAsia="Times New Roman" w:hAnsi="Courier New" w:cs="Courier New"/>
-          <w:color w:val="FF0000"/>
-          <w:u w:val="single"/>
-        </w:rPr>
-      </w:pPr>
-    </w:p>
-    <w:p>
-      <w:pPr>
-        <w:tabs>
-          <w:tab w:val="left" w:pos="916"/>
-          <w:tab w:val="left" w:pos="1832"/>
-          <w:tab w:val="left" w:pos="2748"/>
-          <w:tab w:val="left" w:pos="3664"/>
-          <w:tab w:val="left" w:pos="4580"/>
-          <w:tab w:val="left" w:pos="5496"/>
-          <w:tab w:val="left" w:pos="6412"/>
-          <w:tab w:val="left" w:pos="7328"/>
-          <w:tab w:val="left" w:pos="8244"/>
-          <w:tab w:val="left" w:pos="9160"/>
-          <w:tab w:val="left" w:pos="10076"/>
-          <w:tab w:val="left" w:pos="10992"/>
-          <w:tab w:val="left" w:pos="11908"/>
-          <w:tab w:val="left" w:pos="12824"/>
-          <w:tab w:val="left" w:pos="13740"/>
-          <w:tab w:val="left" w:pos="14656"/>
-        </w:tabs>
-        <w:spacing w:before="60" w:after="60" w:line="240" w:lineRule="auto"/>
-        <w:rPr>
-          <w:rFonts w:ascii="Courier New" w:eastAsia="Times New Roman" w:hAnsi="Courier New" w:cs="Courier New"/>
-          <w:color w:val="1D1C1D"/>
-          <w:sz w:val="18"/>
-          <w:szCs w:val="18"/>
-        </w:rPr>
-      </w:pPr>
-    </w:p>
-    <w:p>
-      <w:pPr>
-        <w:tabs>
-          <w:tab w:val="left" w:pos="916"/>
-          <w:tab w:val="left" w:pos="1832"/>
-          <w:tab w:val="left" w:pos="2748"/>
-          <w:tab w:val="left" w:pos="3664"/>
-          <w:tab w:val="left" w:pos="4580"/>
-          <w:tab w:val="left" w:pos="5496"/>
-          <w:tab w:val="left" w:pos="6412"/>
-          <w:tab w:val="left" w:pos="7328"/>
-          <w:tab w:val="left" w:pos="8244"/>
-          <w:tab w:val="left" w:pos="9160"/>
-          <w:tab w:val="left" w:pos="10076"/>
-          <w:tab w:val="left" w:pos="10992"/>
-          <w:tab w:val="left" w:pos="11908"/>
-          <w:tab w:val="left" w:pos="12824"/>
-          <w:tab w:val="left" w:pos="13740"/>
-          <w:tab w:val="left" w:pos="14656"/>
-        </w:tabs>
-        <w:spacing w:before="60" w:after="60" w:line="240" w:lineRule="auto"/>
-        <w:rPr>
-          <w:rFonts w:ascii="Courier New" w:eastAsia="Times New Roman" w:hAnsi="Courier New" w:cs="Courier New"/>
-          <w:color w:val="FF0000"/>
-          <w:u w:val="single"/>
-        </w:rPr>
-      </w:pPr>
-      <w:r>
-        <w:rPr>
-          <w:rFonts w:ascii="Courier New" w:eastAsia="Times New Roman" w:hAnsi="Courier New" w:cs="Courier New"/>
-          <w:color w:val="FF0000"/>
-          <w:u w:val="single"/>
-        </w:rPr>
-        <w:t>6)Write a query to retrieve the prs that took more than 2 days to review</w:t>
+          <w:sz w:val="20"/>
+          <w:szCs w:val="20"/>
+        </w:rPr>
+      </w:pPr>
+      <w:r>
+        <w:rPr>
+          <w:rFonts w:ascii="Courier New" w:eastAsia="Times New Roman" w:hAnsi="Courier New" w:cs="Courier New"/>
+          <w:sz w:val="20"/>
+          <w:szCs w:val="20"/>
+        </w:rPr>
+        <w:tab/>
+        <w:t>(timestampdiff(</w:t>
+      </w:r>
+      <w:proofErr w:type="gramStart"/>
+      <w:r>
+        <w:rPr>
+          <w:rFonts w:ascii="Courier New" w:eastAsia="Times New Roman" w:hAnsi="Courier New" w:cs="Courier New"/>
+          <w:sz w:val="20"/>
+          <w:szCs w:val="20"/>
+        </w:rPr>
+        <w:t>Day,date</w:t>
+      </w:r>
+      <w:proofErr w:type="gramEnd"/>
+      <w:r>
+        <w:rPr>
+          <w:rFonts w:ascii="Courier New" w:eastAsia="Times New Roman" w:hAnsi="Courier New" w:cs="Courier New"/>
+          <w:sz w:val="20"/>
+          <w:szCs w:val="20"/>
+        </w:rPr>
+        <w:t>,curdate()) &gt; 2) and (by_state = 1) and (ah_state = 1) and (ht_state = 1) and ( status != 'closed' )</w:t>
       </w:r>
     </w:p>
     <w:p>
@@ -2435,150 +2785,17 @@
         <w:spacing w:before="60" w:after="60" w:line="240" w:lineRule="auto"/>
         <w:rPr>
           <w:rFonts w:ascii="Courier New" w:eastAsia="Times New Roman" w:hAnsi="Courier New" w:cs="Courier New"/>
-          <w:color w:val="FF0000"/>
-          <w:u w:val="single"/>
-        </w:rPr>
-      </w:pPr>
-      <w:r>
-        <w:rPr>
-          <w:rFonts w:ascii="Courier New" w:eastAsia="Times New Roman" w:hAnsi="Courier New" w:cs="Courier New"/>
-          <w:u w:val="single"/>
-        </w:rPr>
-        <w:t>Q</w:t>
-      </w:r>
-      <w:r>
-        <w:rPr>
-          <w:rFonts w:ascii="Courier New" w:eastAsia="Times New Roman" w:hAnsi="Courier New" w:cs="Courier New"/>
-          <w:u w:val="single"/>
-        </w:rPr>
-        <w:t>ue</w:t>
-      </w:r>
-      <w:r>
-        <w:rPr>
-          <w:rFonts w:ascii="Courier New" w:eastAsia="Times New Roman" w:hAnsi="Courier New" w:cs="Courier New"/>
-          <w:u w:val="single"/>
-        </w:rPr>
-        <w:t>ry:</w:t>
-      </w:r>
-    </w:p>
-    <w:p>
-      <w:pPr>
-        <w:pBdr>
-          <w:bottom w:val="single" w:sz="6" w:space="1" w:color="auto"/>
-        </w:pBdr>
-        <w:tabs>
-          <w:tab w:val="left" w:pos="916"/>
-          <w:tab w:val="left" w:pos="1832"/>
-          <w:tab w:val="left" w:pos="2748"/>
-          <w:tab w:val="left" w:pos="3664"/>
-          <w:tab w:val="left" w:pos="4580"/>
-          <w:tab w:val="left" w:pos="5496"/>
-          <w:tab w:val="left" w:pos="6412"/>
-          <w:tab w:val="left" w:pos="7328"/>
-          <w:tab w:val="left" w:pos="8244"/>
-          <w:tab w:val="left" w:pos="9160"/>
-          <w:tab w:val="left" w:pos="10076"/>
-          <w:tab w:val="left" w:pos="10992"/>
-          <w:tab w:val="left" w:pos="11908"/>
-          <w:tab w:val="left" w:pos="12824"/>
-          <w:tab w:val="left" w:pos="13740"/>
-          <w:tab w:val="left" w:pos="14656"/>
-        </w:tabs>
-        <w:spacing w:before="60" w:after="60" w:line="240" w:lineRule="auto"/>
-        <w:rPr>
-          <w:rFonts w:ascii="Courier New" w:eastAsia="Times New Roman" w:hAnsi="Courier New" w:cs="Courier New"/>
-          <w:sz w:val="20"/>
-          <w:szCs w:val="20"/>
-        </w:rPr>
-      </w:pPr>
-      <w:r>
-        <w:rPr>
-          <w:rFonts w:ascii="Courier New" w:eastAsia="Times New Roman" w:hAnsi="Courier New" w:cs="Courier New"/>
-          <w:sz w:val="20"/>
-          <w:szCs w:val="20"/>
-        </w:rPr>
-        <w:t xml:space="preserve">select * from et3test.pr_issue where </w:t>
-      </w:r>
-    </w:p>
-    <w:p>
-      <w:pPr>
-        <w:pBdr>
-          <w:bottom w:val="single" w:sz="6" w:space="1" w:color="auto"/>
-        </w:pBdr>
-        <w:tabs>
-          <w:tab w:val="left" w:pos="916"/>
-          <w:tab w:val="left" w:pos="1832"/>
-          <w:tab w:val="left" w:pos="2748"/>
-          <w:tab w:val="left" w:pos="3664"/>
-          <w:tab w:val="left" w:pos="4580"/>
-          <w:tab w:val="left" w:pos="5496"/>
-          <w:tab w:val="left" w:pos="6412"/>
-          <w:tab w:val="left" w:pos="7328"/>
-          <w:tab w:val="left" w:pos="8244"/>
-          <w:tab w:val="left" w:pos="9160"/>
-          <w:tab w:val="left" w:pos="10076"/>
-          <w:tab w:val="left" w:pos="10992"/>
-          <w:tab w:val="left" w:pos="11908"/>
-          <w:tab w:val="left" w:pos="12824"/>
-          <w:tab w:val="left" w:pos="13740"/>
-          <w:tab w:val="left" w:pos="14656"/>
-        </w:tabs>
-        <w:spacing w:before="60" w:after="60" w:line="240" w:lineRule="auto"/>
-        <w:rPr>
-          <w:rFonts w:ascii="Courier New" w:eastAsia="Times New Roman" w:hAnsi="Courier New" w:cs="Courier New"/>
-          <w:sz w:val="20"/>
-          <w:szCs w:val="20"/>
-        </w:rPr>
-      </w:pPr>
-      <w:r>
-        <w:rPr>
-          <w:rFonts w:ascii="Courier New" w:eastAsia="Times New Roman" w:hAnsi="Courier New" w:cs="Courier New"/>
-          <w:sz w:val="20"/>
-          <w:szCs w:val="20"/>
-        </w:rPr>
-        <w:tab/>
-      </w:r>
-      <w:r>
-        <w:rPr>
-          <w:rFonts w:ascii="Courier New" w:eastAsia="Times New Roman" w:hAnsi="Courier New" w:cs="Courier New"/>
-          <w:sz w:val="20"/>
-          <w:szCs w:val="20"/>
-        </w:rPr>
-        <w:t>((date &lt;= '2022-</w:t>
-      </w:r>
-      <w:r>
-        <w:rPr>
-          <w:rFonts w:ascii="Courier New" w:eastAsia="Times New Roman" w:hAnsi="Courier New" w:cs="Courier New"/>
-          <w:sz w:val="20"/>
-          <w:szCs w:val="20"/>
-        </w:rPr>
-        <w:t xml:space="preserve">01-15') and </w:t>
-      </w:r>
-      <w:proofErr w:type="gramStart"/>
-      <w:r>
-        <w:rPr>
-          <w:rFonts w:ascii="Courier New" w:eastAsia="Times New Roman" w:hAnsi="Courier New" w:cs="Courier New"/>
-          <w:sz w:val="20"/>
-          <w:szCs w:val="20"/>
-        </w:rPr>
-        <w:t>status !</w:t>
-      </w:r>
-      <w:proofErr w:type="gramEnd"/>
-      <w:r>
-        <w:rPr>
-          <w:rFonts w:ascii="Courier New" w:eastAsia="Times New Roman" w:hAnsi="Courier New" w:cs="Courier New"/>
-          <w:sz w:val="20"/>
-          <w:szCs w:val="20"/>
-        </w:rPr>
-        <w:t>= 'closed')</w:t>
-      </w:r>
-      <w:r>
-        <w:rPr>
-          <w:rFonts w:ascii="Courier New" w:eastAsia="Times New Roman" w:hAnsi="Courier New" w:cs="Courier New"/>
-          <w:sz w:val="20"/>
-          <w:szCs w:val="20"/>
-        </w:rPr>
-        <w:t>;</w:t>
+          <w:sz w:val="20"/>
+          <w:szCs w:val="20"/>
+        </w:rPr>
+      </w:pPr>
+      <w:r>
+        <w:rPr>
+          <w:rFonts w:ascii="Courier New" w:eastAsia="Times New Roman" w:hAnsi="Courier New" w:cs="Courier New"/>
+          <w:sz w:val="20"/>
+          <w:szCs w:val="20"/>
+        </w:rPr>
+        <w:t>)</w:t>
       </w:r>
     </w:p>
     <w:p>
@@ -2656,6 +2873,8 @@
           <w:szCs w:val="20"/>
         </w:rPr>
       </w:pPr>
+      <w:bookmarkStart w:id="0" w:name="_GoBack"/>
+      <w:bookmarkEnd w:id="0"/>
       <w:r>
         <w:rPr>
           <w:rFonts w:ascii="Courier New" w:eastAsia="Times New Roman" w:hAnsi="Courier New" w:cs="Courier New"/>
@@ -2664,13 +2883,11 @@
           <w:szCs w:val="20"/>
         </w:rPr>
         <w:pict>
-          <v:shape id="_x0000_i1035" type="#_x0000_t75" style="width:467.25pt;height:66.75pt">
-            <v:imagedata r:id="rId9" o:title="6"/>
+          <v:shape id="_x0000_i1036" type="#_x0000_t75" style="width:468pt;height:30pt">
+            <v:imagedata r:id="rId11" o:title="444"/>
           </v:shape>
         </w:pict>
       </w:r>
-      <w:bookmarkStart w:id="0" w:name="_GoBack"/>
-      <w:bookmarkEnd w:id="0"/>
     </w:p>
     <w:p>
       <w:pPr>

</xml_diff>